<commit_message>
Updated documentation. Added call nodes into COBilling pipeline.
</commit_message>
<xml_diff>
--- a/Documentation/HiPay LINK Integration Documentation.docx
+++ b/Documentation/HiPay LINK Integration Documentation.docx
@@ -297,7 +297,7 @@
                     </a:ln>
                     <a:extLst>
                       <a:ext uri="{FAA26D3D-D897-4be2-8F04-BA451C77F1D7}">
-                        <ma14:placeholderFlag xmlns:ma14="http://schemas.microsoft.com/office/mac/drawingml/2011/main" xmlns:w="http://schemas.openxmlformats.org/wordprocessingml/2006/main" xmlns:w10="urn:schemas-microsoft-com:office:word" xmlns:v="urn:schemas-microsoft-com:vml" xmlns:o="urn:schemas-microsoft-com:office:office" xmlns:mv="urn:schemas-microsoft-com:mac:vml" xmlns:mo="http://schemas.microsoft.com/office/mac/office/2008/main" xmlns="" xmlns:arto="http://schemas.microsoft.com/office/word/2006/arto" xmlns:w16se="http://schemas.microsoft.com/office/word/2015/wordml/symex" xmlns:w15="http://schemas.microsoft.com/office/word/2012/wordml" xmlns:cx2="http://schemas.microsoft.com/office/drawing/2015/10/21/chartex" xmlns:cx1="http://schemas.microsoft.com/office/drawing/2015/9/8/chartex" xmlns:cx="http://schemas.microsoft.com/office/drawing/2014/chartex"/>
+                        <ma14:placeholderFlag xmlns:cx="http://schemas.microsoft.com/office/drawing/2014/chartex" xmlns:cx1="http://schemas.microsoft.com/office/drawing/2015/9/8/chartex" xmlns:cx2="http://schemas.microsoft.com/office/drawing/2015/10/21/chartex" xmlns:w15="http://schemas.microsoft.com/office/word/2012/wordml" xmlns:w16se="http://schemas.microsoft.com/office/word/2015/wordml/symex" xmlns:arto="http://schemas.microsoft.com/office/word/2006/arto" xmlns="" xmlns:mo="http://schemas.microsoft.com/office/mac/office/2008/main" xmlns:mv="urn:schemas-microsoft-com:mac:vml" xmlns:o="urn:schemas-microsoft-com:office:office" xmlns:v="urn:schemas-microsoft-com:vml" xmlns:w10="urn:schemas-microsoft-com:office:word" xmlns:w="http://schemas.openxmlformats.org/wordprocessingml/2006/main" xmlns:ma14="http://schemas.microsoft.com/office/mac/drawingml/2011/main"/>
                       </a:ext>
                     </a:extLst>
                   </pic:spPr>
@@ -391,6 +391,7 @@
           <w:docPartUnique/>
         </w:docPartObj>
       </w:sdtPr>
+      <w:sdtEndPr/>
       <w:sdtContent>
         <w:p>
           <w:pPr>
@@ -17111,16 +17112,7 @@
           <w:sz w:val="20"/>
           <w:szCs w:val="20"/>
         </w:rPr>
-        <w:t>after</w:t>
-      </w:r>
-      <w:r>
-        <w:rPr>
-          <w:rFonts w:ascii="Trebuchet MS" w:hAnsi="Trebuchet MS"/>
-          <w:color w:val="000000" w:themeColor="text1"/>
-          <w:sz w:val="20"/>
-          <w:szCs w:val="20"/>
-        </w:rPr>
-        <w:t>:</w:t>
+        <w:t>after:</w:t>
       </w:r>
     </w:p>
     <w:p>
@@ -17835,14 +17827,7 @@
           <w:rStyle w:val="StyleCOdeChar"/>
           <w:rFonts w:eastAsiaTheme="minorEastAsia"/>
         </w:rPr>
-        <w:t>expiration</w:t>
-      </w:r>
-      <w:r>
-        <w:rPr>
-          <w:rStyle w:val="StyleCOdeChar"/>
-          <w:rFonts w:eastAsiaTheme="minorEastAsia"/>
-        </w:rPr>
-        <w:t>.</w:t>
+        <w:t>expiration.</w:t>
       </w:r>
       <w:r>
         <w:rPr>
@@ -18972,15 +18957,7 @@
         </w:rPr>
       </w:pPr>
       <w:r>
-        <w:t>&lt;/</w:t>
-      </w:r>
-      <w:proofErr w:type="spellStart"/>
-      <w:r>
-        <w:t>isif</w:t>
-      </w:r>
-      <w:proofErr w:type="spellEnd"/>
-      <w:r>
-        <w:t>&gt;</w:t>
+        <w:t>&lt;/isif&gt;</w:t>
       </w:r>
     </w:p>
     <w:p>
@@ -20669,8 +20646,6 @@
           <w:szCs w:val="20"/>
         </w:rPr>
       </w:pPr>
-      <w:bookmarkStart w:id="32" w:name="_GoBack"/>
-      <w:bookmarkEnd w:id="32"/>
       <w:r>
         <w:rPr>
           <w:rFonts w:ascii="Trebuchet MS" w:hAnsi="Trebuchet MS"/>
@@ -23347,6 +23322,236 @@
           <w:szCs w:val="20"/>
         </w:rPr>
       </w:pPr>
+    </w:p>
+    <w:p>
+      <w:pPr>
+        <w:ind w:left="270" w:firstLine="360"/>
+        <w:rPr>
+          <w:rFonts w:ascii="Trebuchet MS" w:hAnsi="Trebuchet MS"/>
+          <w:sz w:val="20"/>
+          <w:szCs w:val="20"/>
+        </w:rPr>
+      </w:pPr>
+    </w:p>
+    <w:p>
+      <w:pPr>
+        <w:ind w:left="270" w:firstLine="360"/>
+        <w:rPr>
+          <w:rFonts w:ascii="Trebuchet MS" w:hAnsi="Trebuchet MS"/>
+          <w:sz w:val="20"/>
+          <w:szCs w:val="20"/>
+        </w:rPr>
+      </w:pPr>
+      <w:r>
+        <w:rPr>
+          <w:rFonts w:ascii="Trebuchet MS" w:hAnsi="Trebuchet MS"/>
+          <w:sz w:val="20"/>
+          <w:szCs w:val="20"/>
+        </w:rPr>
+        <w:t xml:space="preserve">For case if </w:t>
+      </w:r>
+      <w:proofErr w:type="spellStart"/>
+      <w:r>
+        <w:rPr>
+          <w:rFonts w:ascii="Trebuchet MS" w:hAnsi="Trebuchet MS"/>
+          <w:sz w:val="20"/>
+          <w:szCs w:val="20"/>
+        </w:rPr>
+        <w:t>HiPay</w:t>
+      </w:r>
+      <w:proofErr w:type="spellEnd"/>
+      <w:r>
+        <w:rPr>
+          <w:rFonts w:ascii="Trebuchet MS" w:hAnsi="Trebuchet MS"/>
+          <w:sz w:val="20"/>
+          <w:szCs w:val="20"/>
+        </w:rPr>
+        <w:t xml:space="preserve"> is enabled add</w:t>
+      </w:r>
+      <w:r>
+        <w:rPr>
+          <w:rFonts w:ascii="Trebuchet MS" w:hAnsi="Trebuchet MS"/>
+          <w:sz w:val="20"/>
+          <w:szCs w:val="20"/>
+        </w:rPr>
+        <w:t xml:space="preserve"> </w:t>
+      </w:r>
+      <w:r>
+        <w:rPr>
+          <w:rFonts w:ascii="Trebuchet MS" w:hAnsi="Trebuchet MS"/>
+          <w:sz w:val="20"/>
+          <w:szCs w:val="20"/>
+        </w:rPr>
+        <w:t xml:space="preserve">the </w:t>
+      </w:r>
+      <w:r>
+        <w:rPr>
+          <w:rFonts w:ascii="Trebuchet MS" w:hAnsi="Trebuchet MS"/>
+          <w:sz w:val="20"/>
+          <w:szCs w:val="20"/>
+        </w:rPr>
+        <w:t>call node</w:t>
+      </w:r>
+      <w:r>
+        <w:rPr>
+          <w:rFonts w:ascii="Trebuchet MS" w:hAnsi="Trebuchet MS"/>
+          <w:sz w:val="20"/>
+          <w:szCs w:val="20"/>
+        </w:rPr>
+        <w:t xml:space="preserve"> to</w:t>
+      </w:r>
+      <w:r>
+        <w:rPr>
+          <w:rFonts w:ascii="Trebuchet MS" w:hAnsi="Trebuchet MS"/>
+          <w:sz w:val="20"/>
+          <w:szCs w:val="20"/>
+        </w:rPr>
+        <w:t xml:space="preserve"> HIPAY-</w:t>
+      </w:r>
+      <w:proofErr w:type="spellStart"/>
+      <w:r>
+        <w:rPr>
+          <w:rFonts w:ascii="Trebuchet MS" w:hAnsi="Trebuchet MS"/>
+          <w:sz w:val="20"/>
+          <w:szCs w:val="20"/>
+        </w:rPr>
+        <w:t>ResetPayments</w:t>
+      </w:r>
+      <w:proofErr w:type="spellEnd"/>
+      <w:r>
+        <w:rPr>
+          <w:rFonts w:ascii="Trebuchet MS" w:hAnsi="Trebuchet MS"/>
+          <w:sz w:val="20"/>
+          <w:szCs w:val="20"/>
+        </w:rPr>
+        <w:t xml:space="preserve"> and two end nodes</w:t>
+      </w:r>
+      <w:r>
+        <w:rPr>
+          <w:rFonts w:ascii="Trebuchet MS" w:hAnsi="Trebuchet MS"/>
+          <w:sz w:val="20"/>
+          <w:szCs w:val="20"/>
+        </w:rPr>
+        <w:t xml:space="preserve"> as</w:t>
+      </w:r>
+      <w:r>
+        <w:rPr>
+          <w:rFonts w:ascii="Trebuchet MS" w:hAnsi="Trebuchet MS"/>
+          <w:sz w:val="20"/>
+          <w:szCs w:val="20"/>
+        </w:rPr>
+        <w:t xml:space="preserve"> described below.</w:t>
+      </w:r>
+    </w:p>
+    <w:p>
+      <w:pPr>
+        <w:pStyle w:val="ListParagraph"/>
+        <w:numPr>
+          <w:ilvl w:val="0"/>
+          <w:numId w:val="20"/>
+        </w:numPr>
+        <w:spacing w:after="0" w:line="240" w:lineRule="auto"/>
+        <w:rPr>
+          <w:rFonts w:ascii="Trebuchet MS" w:hAnsi="Trebuchet MS"/>
+          <w:sz w:val="20"/>
+          <w:szCs w:val="20"/>
+        </w:rPr>
+      </w:pPr>
+      <w:r>
+        <w:rPr>
+          <w:rFonts w:ascii="Trebuchet MS" w:hAnsi="Trebuchet MS"/>
+          <w:sz w:val="20"/>
+          <w:szCs w:val="20"/>
+        </w:rPr>
+        <w:t>D</w:t>
+      </w:r>
+      <w:r>
+        <w:rPr>
+          <w:rFonts w:ascii="Trebuchet MS" w:hAnsi="Trebuchet MS"/>
+          <w:sz w:val="20"/>
+          <w:szCs w:val="20"/>
+        </w:rPr>
+        <w:t>ecision Key</w:t>
+      </w:r>
+      <w:r>
+        <w:rPr>
+          <w:rFonts w:ascii="Trebuchet MS" w:hAnsi="Trebuchet MS"/>
+          <w:sz w:val="20"/>
+          <w:szCs w:val="20"/>
+        </w:rPr>
+        <w:t xml:space="preserve"> :</w:t>
+      </w:r>
+      <w:r>
+        <w:rPr>
+          <w:rFonts w:ascii="Times New Roman" w:hAnsi="Times New Roman" w:cs="Times New Roman"/>
+          <w:sz w:val="20"/>
+          <w:szCs w:val="20"/>
+        </w:rPr>
+        <w:t xml:space="preserve"> </w:t>
+      </w:r>
+      <w:r>
+        <w:rPr>
+          <w:rFonts w:ascii="Trebuchet MS" w:hAnsi="Trebuchet MS" w:cs="Times New Roman"/>
+          <w:sz w:val="20"/>
+          <w:szCs w:val="20"/>
+        </w:rPr>
+        <w:t>dw.system.Site.getCurrent().getCustomPreferenceValue('hipayEnabled')</w:t>
+      </w:r>
+    </w:p>
+    <w:p>
+      <w:pPr>
+        <w:pStyle w:val="ListParagraph"/>
+        <w:numPr>
+          <w:ilvl w:val="0"/>
+          <w:numId w:val="20"/>
+        </w:numPr>
+        <w:spacing w:after="0" w:line="240" w:lineRule="auto"/>
+        <w:rPr>
+          <w:rFonts w:ascii="Trebuchet MS" w:hAnsi="Trebuchet MS"/>
+          <w:sz w:val="20"/>
+          <w:szCs w:val="20"/>
+        </w:rPr>
+      </w:pPr>
+      <w:r>
+        <w:rPr>
+          <w:rFonts w:ascii="Trebuchet MS" w:hAnsi="Trebuchet MS" w:cs="Times New Roman"/>
+          <w:sz w:val="20"/>
+          <w:szCs w:val="20"/>
+        </w:rPr>
+        <w:t>Pipeline : HIPAY-</w:t>
+      </w:r>
+      <w:proofErr w:type="spellStart"/>
+      <w:r>
+        <w:rPr>
+          <w:rFonts w:ascii="Trebuchet MS" w:hAnsi="Trebuchet MS" w:cs="Times New Roman"/>
+          <w:sz w:val="20"/>
+          <w:szCs w:val="20"/>
+        </w:rPr>
+        <w:t>ResetPaymentForms</w:t>
+      </w:r>
+      <w:proofErr w:type="spellEnd"/>
+    </w:p>
+    <w:p>
+      <w:pPr>
+        <w:pStyle w:val="ListParagraph"/>
+        <w:spacing w:after="0" w:line="240" w:lineRule="auto"/>
+        <w:rPr>
+          <w:rFonts w:ascii="Trebuchet MS" w:hAnsi="Trebuchet MS"/>
+          <w:sz w:val="20"/>
+          <w:szCs w:val="20"/>
+        </w:rPr>
+      </w:pPr>
+    </w:p>
+    <w:p>
+      <w:pPr>
+        <w:pStyle w:val="ListParagraph"/>
+        <w:spacing w:after="0" w:line="240" w:lineRule="auto"/>
+        <w:rPr>
+          <w:rFonts w:ascii="Trebuchet MS" w:hAnsi="Trebuchet MS"/>
+          <w:sz w:val="20"/>
+          <w:szCs w:val="20"/>
+        </w:rPr>
+      </w:pPr>
       <w:r>
         <w:rPr>
           <w:rFonts w:ascii="Trebuchet MS" w:hAnsi="Trebuchet MS"/>
@@ -23354,12 +23559,11 @@
           <w:sz w:val="20"/>
           <w:szCs w:val="20"/>
         </w:rPr>
-        <w:lastRenderedPageBreak/>
         <w:drawing>
-          <wp:inline distT="0" distB="0" distL="0" distR="0" wp14:anchorId="2DEC9147" wp14:editId="470DABC3">
-            <wp:extent cx="5254956" cy="2855871"/>
-            <wp:effectExtent l="19050" t="19050" r="22225" b="20955"/>
-            <wp:docPr id="42" name="Picture 42"/>
+          <wp:inline distT="0" distB="0" distL="0" distR="0" wp14:anchorId="0C91AA1E" wp14:editId="1E1C2F27">
+            <wp:extent cx="5322498" cy="3821757"/>
+            <wp:effectExtent l="0" t="0" r="0" b="7620"/>
+            <wp:docPr id="2" name="Picture 2"/>
             <wp:cNvGraphicFramePr>
               <a:graphicFrameLocks xmlns:a="http://schemas.openxmlformats.org/drawingml/2006/main" noChangeAspect="1"/>
             </wp:cNvGraphicFramePr>
@@ -23367,11 +23571,11 @@
               <a:graphicData uri="http://schemas.openxmlformats.org/drawingml/2006/picture">
                 <pic:pic xmlns:pic="http://schemas.openxmlformats.org/drawingml/2006/picture">
                   <pic:nvPicPr>
-                    <pic:cNvPr id="0" name="CBRPF_1.png"/>
+                    <pic:cNvPr id="0" name="COBILLING_1.png"/>
                     <pic:cNvPicPr/>
                   </pic:nvPicPr>
                   <pic:blipFill>
-                    <a:blip r:embed="rId43" cstate="print">
+                    <a:blip r:embed="rId43">
                       <a:extLst>
                         <a:ext uri="{28A0092B-C50C-407E-A947-70E740481C1C}">
                           <a14:useLocalDpi xmlns:a14="http://schemas.microsoft.com/office/drawing/2010/main" val="0"/>
@@ -23385,16 +23589,11 @@
                   <pic:spPr>
                     <a:xfrm>
                       <a:off x="0" y="0"/>
-                      <a:ext cx="5254956" cy="2855871"/>
+                      <a:ext cx="5323847" cy="3822726"/>
                     </a:xfrm>
                     <a:prstGeom prst="rect">
                       <a:avLst/>
                     </a:prstGeom>
-                    <a:ln w="3175">
-                      <a:solidFill>
-                        <a:schemeClr val="tx1"/>
-                      </a:solidFill>
-                    </a:ln>
                   </pic:spPr>
                 </pic:pic>
               </a:graphicData>
@@ -23405,17 +23604,200 @@
     </w:p>
     <w:p>
       <w:pPr>
+        <w:rPr>
+          <w:rFonts w:ascii="Trebuchet MS" w:hAnsi="Trebuchet MS"/>
+          <w:sz w:val="20"/>
+          <w:szCs w:val="20"/>
+        </w:rPr>
+      </w:pPr>
+    </w:p>
+    <w:p>
+      <w:pPr>
+        <w:rPr>
+          <w:rFonts w:ascii="Trebuchet MS" w:hAnsi="Trebuchet MS"/>
+          <w:sz w:val="20"/>
+          <w:szCs w:val="20"/>
+        </w:rPr>
+      </w:pPr>
+    </w:p>
+    <w:p>
+      <w:pPr>
         <w:ind w:left="270" w:firstLine="360"/>
-        <w:rPr>
-          <w:rFonts w:ascii="Trebuchet MS" w:hAnsi="Trebuchet MS"/>
-          <w:sz w:val="20"/>
-          <w:szCs w:val="20"/>
-        </w:rPr>
-      </w:pPr>
+        <w:jc w:val="both"/>
+        <w:rPr>
+          <w:rFonts w:ascii="Trebuchet MS" w:hAnsi="Trebuchet MS"/>
+          <w:sz w:val="20"/>
+          <w:szCs w:val="20"/>
+        </w:rPr>
+      </w:pPr>
+      <w:r>
+        <w:rPr>
+          <w:rFonts w:ascii="Trebuchet MS" w:hAnsi="Trebuchet MS"/>
+          <w:sz w:val="20"/>
+          <w:szCs w:val="20"/>
+        </w:rPr>
+        <w:t xml:space="preserve">To split the </w:t>
+      </w:r>
+      <w:r>
+        <w:rPr>
+          <w:rFonts w:ascii="Trebuchet MS" w:hAnsi="Trebuchet MS"/>
+          <w:sz w:val="20"/>
+          <w:szCs w:val="20"/>
+        </w:rPr>
+        <w:t xml:space="preserve">full </w:t>
+      </w:r>
+      <w:r>
+        <w:rPr>
+          <w:rFonts w:ascii="Trebuchet MS" w:hAnsi="Trebuchet MS"/>
+          <w:sz w:val="20"/>
+          <w:szCs w:val="20"/>
+        </w:rPr>
+        <w:t>Card Holder name for Ame</w:t>
+      </w:r>
+      <w:r>
+        <w:rPr>
+          <w:rFonts w:ascii="Trebuchet MS" w:hAnsi="Trebuchet MS"/>
+          <w:sz w:val="20"/>
+          <w:szCs w:val="20"/>
+        </w:rPr>
+        <w:t>rican E</w:t>
+      </w:r>
+      <w:r>
+        <w:rPr>
+          <w:rFonts w:ascii="Trebuchet MS" w:hAnsi="Trebuchet MS"/>
+          <w:sz w:val="20"/>
+          <w:szCs w:val="20"/>
+        </w:rPr>
+        <w:t>x</w:t>
+      </w:r>
+      <w:r>
+        <w:rPr>
+          <w:rFonts w:ascii="Trebuchet MS" w:hAnsi="Trebuchet MS"/>
+          <w:sz w:val="20"/>
+          <w:szCs w:val="20"/>
+        </w:rPr>
+        <w:t>press</w:t>
+      </w:r>
+      <w:r>
+        <w:rPr>
+          <w:rFonts w:ascii="Trebuchet MS" w:hAnsi="Trebuchet MS"/>
+          <w:sz w:val="20"/>
+          <w:szCs w:val="20"/>
+        </w:rPr>
+        <w:t xml:space="preserve"> cards </w:t>
+      </w:r>
+      <w:r>
+        <w:rPr>
+          <w:rFonts w:ascii="Trebuchet MS" w:hAnsi="Trebuchet MS"/>
+          <w:sz w:val="20"/>
+          <w:szCs w:val="20"/>
+        </w:rPr>
+        <w:t>in</w:t>
+      </w:r>
+      <w:r>
+        <w:rPr>
+          <w:rFonts w:ascii="Trebuchet MS" w:hAnsi="Trebuchet MS"/>
+          <w:sz w:val="20"/>
+          <w:szCs w:val="20"/>
+        </w:rPr>
+        <w:t xml:space="preserve">to First Name and Last Name the validation logic was changed in </w:t>
+      </w:r>
+      <w:proofErr w:type="spellStart"/>
+      <w:r>
+        <w:rPr>
+          <w:rFonts w:ascii="Trebuchet MS" w:hAnsi="Trebuchet MS"/>
+          <w:sz w:val="20"/>
+          <w:szCs w:val="20"/>
+        </w:rPr>
+        <w:t>COBilling-</w:t>
+      </w:r>
+      <w:r>
+        <w:rPr>
+          <w:rFonts w:ascii="Trebuchet MS" w:hAnsi="Trebuchet MS"/>
+          <w:sz w:val="20"/>
+          <w:szCs w:val="20"/>
+        </w:rPr>
+        <w:t>ValidateBilling</w:t>
+      </w:r>
+      <w:proofErr w:type="spellEnd"/>
+      <w:r>
+        <w:rPr>
+          <w:rFonts w:ascii="Trebuchet MS" w:hAnsi="Trebuchet MS"/>
+          <w:sz w:val="20"/>
+          <w:szCs w:val="20"/>
+        </w:rPr>
+        <w:t xml:space="preserve">. </w:t>
+      </w:r>
     </w:p>
     <w:p>
       <w:pPr>
         <w:ind w:left="270" w:firstLine="360"/>
+        <w:jc w:val="both"/>
+        <w:rPr>
+          <w:rFonts w:ascii="Trebuchet MS" w:hAnsi="Trebuchet MS"/>
+          <w:sz w:val="20"/>
+          <w:szCs w:val="20"/>
+        </w:rPr>
+      </w:pPr>
+      <w:bookmarkStart w:id="32" w:name="_GoBack"/>
+      <w:bookmarkEnd w:id="32"/>
+      <w:r>
+        <w:rPr>
+          <w:rFonts w:ascii="Trebuchet MS" w:hAnsi="Trebuchet MS"/>
+          <w:sz w:val="20"/>
+          <w:szCs w:val="20"/>
+        </w:rPr>
+        <w:t xml:space="preserve">After the </w:t>
+      </w:r>
+      <w:proofErr w:type="spellStart"/>
+      <w:r>
+        <w:rPr>
+          <w:rFonts w:ascii="Trebuchet MS" w:hAnsi="Trebuchet MS"/>
+          <w:sz w:val="20"/>
+          <w:szCs w:val="20"/>
+        </w:rPr>
+        <w:t>ValidateBilling</w:t>
+      </w:r>
+      <w:proofErr w:type="spellEnd"/>
+      <w:r>
+        <w:rPr>
+          <w:rFonts w:ascii="Trebuchet MS" w:hAnsi="Trebuchet MS"/>
+          <w:sz w:val="20"/>
+          <w:szCs w:val="20"/>
+        </w:rPr>
+        <w:t xml:space="preserve"> start node add the Decision node. The ‘no’ transition goes to the default implementation for case if </w:t>
+      </w:r>
+      <w:proofErr w:type="spellStart"/>
+      <w:r>
+        <w:rPr>
+          <w:rFonts w:ascii="Trebuchet MS" w:hAnsi="Trebuchet MS"/>
+          <w:sz w:val="20"/>
+          <w:szCs w:val="20"/>
+        </w:rPr>
+        <w:t>HiPay</w:t>
+      </w:r>
+      <w:proofErr w:type="spellEnd"/>
+      <w:r>
+        <w:rPr>
+          <w:rFonts w:ascii="Trebuchet MS" w:hAnsi="Trebuchet MS"/>
+          <w:sz w:val="20"/>
+          <w:szCs w:val="20"/>
+        </w:rPr>
+        <w:t xml:space="preserve"> is disabled</w:t>
+      </w:r>
+      <w:r>
+        <w:rPr>
+          <w:rFonts w:ascii="Trebuchet MS" w:hAnsi="Trebuchet MS"/>
+          <w:sz w:val="20"/>
+          <w:szCs w:val="20"/>
+        </w:rPr>
+        <w:t>.</w:t>
+      </w:r>
+    </w:p>
+    <w:p>
+      <w:pPr>
+        <w:ind w:left="270" w:firstLine="360"/>
+        <w:jc w:val="both"/>
         <w:rPr>
           <w:rFonts w:ascii="Trebuchet MS" w:hAnsi="Trebuchet MS"/>
           <w:sz w:val="20"/>
@@ -23446,11 +23828,105 @@
           <w:sz w:val="20"/>
           <w:szCs w:val="20"/>
         </w:rPr>
-        <w:t xml:space="preserve"> is enabled add</w:t>
-      </w:r>
-      <w:r>
-        <w:rPr>
-          <w:rFonts w:ascii="Trebuchet MS" w:hAnsi="Trebuchet MS"/>
+        <w:t xml:space="preserve"> is enabled add the nodes described below</w:t>
+      </w:r>
+      <w:r>
+        <w:rPr>
+          <w:rFonts w:ascii="Trebuchet MS" w:hAnsi="Trebuchet MS"/>
+          <w:sz w:val="20"/>
+          <w:szCs w:val="20"/>
+        </w:rPr>
+        <w:t>.</w:t>
+      </w:r>
+    </w:p>
+    <w:p>
+      <w:pPr>
+        <w:ind w:left="270" w:firstLine="360"/>
+        <w:jc w:val="both"/>
+        <w:rPr>
+          <w:rFonts w:ascii="Trebuchet MS" w:hAnsi="Trebuchet MS"/>
+          <w:sz w:val="20"/>
+          <w:szCs w:val="20"/>
+        </w:rPr>
+      </w:pPr>
+      <w:r>
+        <w:rPr>
+          <w:rFonts w:ascii="Trebuchet MS" w:hAnsi="Trebuchet MS"/>
+          <w:sz w:val="20"/>
+          <w:szCs w:val="20"/>
+        </w:rPr>
+        <w:t xml:space="preserve">For case if </w:t>
+      </w:r>
+      <w:proofErr w:type="spellStart"/>
+      <w:r>
+        <w:rPr>
+          <w:rFonts w:ascii="Trebuchet MS" w:hAnsi="Trebuchet MS"/>
+          <w:sz w:val="20"/>
+          <w:szCs w:val="20"/>
+        </w:rPr>
+        <w:t>HiPay</w:t>
+      </w:r>
+      <w:proofErr w:type="spellEnd"/>
+      <w:r>
+        <w:rPr>
+          <w:rFonts w:ascii="Trebuchet MS" w:hAnsi="Trebuchet MS"/>
+          <w:sz w:val="20"/>
+          <w:szCs w:val="20"/>
+        </w:rPr>
+        <w:t xml:space="preserve"> is enabled add the call node to HIPAY-</w:t>
+      </w:r>
+      <w:proofErr w:type="spellStart"/>
+      <w:r>
+        <w:rPr>
+          <w:rFonts w:ascii="Trebuchet MS" w:hAnsi="Trebuchet MS"/>
+          <w:sz w:val="20"/>
+          <w:szCs w:val="20"/>
+        </w:rPr>
+        <w:t>ValidateBilling</w:t>
+      </w:r>
+      <w:proofErr w:type="spellEnd"/>
+      <w:r>
+        <w:rPr>
+          <w:rFonts w:ascii="Trebuchet MS" w:hAnsi="Trebuchet MS"/>
+          <w:sz w:val="20"/>
+          <w:szCs w:val="20"/>
+        </w:rPr>
+        <w:t xml:space="preserve"> and two end nodes as described below.</w:t>
+      </w:r>
+    </w:p>
+    <w:p>
+      <w:pPr>
+        <w:pStyle w:val="ListParagraph"/>
+        <w:numPr>
+          <w:ilvl w:val="0"/>
+          <w:numId w:val="43"/>
+        </w:numPr>
+        <w:spacing w:after="0" w:line="240" w:lineRule="auto"/>
+        <w:rPr>
+          <w:rFonts w:ascii="Trebuchet MS" w:hAnsi="Trebuchet MS"/>
+          <w:sz w:val="20"/>
+          <w:szCs w:val="20"/>
+        </w:rPr>
+      </w:pPr>
+      <w:r>
+        <w:rPr>
+          <w:rFonts w:ascii="Trebuchet MS" w:hAnsi="Trebuchet MS"/>
+          <w:sz w:val="20"/>
+          <w:szCs w:val="20"/>
+        </w:rPr>
+        <w:t>D</w:t>
+      </w:r>
+      <w:r>
+        <w:rPr>
+          <w:rFonts w:ascii="Trebuchet MS" w:hAnsi="Trebuchet MS"/>
+          <w:sz w:val="20"/>
+          <w:szCs w:val="20"/>
+        </w:rPr>
+        <w:t>ecision Key :</w:t>
+      </w:r>
+      <w:r>
+        <w:rPr>
+          <w:rFonts w:ascii="Times New Roman" w:hAnsi="Times New Roman" w:cs="Times New Roman"/>
           <w:sz w:val="20"/>
           <w:szCs w:val="20"/>
         </w:rPr>
@@ -23458,24 +23934,74 @@
       </w:r>
       <w:r>
         <w:rPr>
-          <w:rFonts w:ascii="Trebuchet MS" w:hAnsi="Trebuchet MS"/>
-          <w:sz w:val="20"/>
-          <w:szCs w:val="20"/>
-        </w:rPr>
-        <w:t xml:space="preserve">the </w:t>
-      </w:r>
-      <w:r>
-        <w:rPr>
-          <w:rFonts w:ascii="Trebuchet MS" w:hAnsi="Trebuchet MS"/>
-          <w:sz w:val="20"/>
-          <w:szCs w:val="20"/>
-        </w:rPr>
-        <w:t>nodes described below.</w:t>
-      </w:r>
-    </w:p>
-    <w:p>
-      <w:pPr>
-        <w:ind w:left="630"/>
+          <w:rFonts w:ascii="Trebuchet MS" w:hAnsi="Trebuchet MS" w:cs="Times New Roman"/>
+          <w:sz w:val="20"/>
+          <w:szCs w:val="20"/>
+        </w:rPr>
+        <w:t>dw.system.Site.getCurrent().getCustomPreferenceValue('hipayEnabled')</w:t>
+      </w:r>
+    </w:p>
+    <w:p>
+      <w:pPr>
+        <w:pStyle w:val="ListParagraph"/>
+        <w:numPr>
+          <w:ilvl w:val="0"/>
+          <w:numId w:val="43"/>
+        </w:numPr>
+        <w:spacing w:after="0" w:line="240" w:lineRule="auto"/>
+        <w:rPr>
+          <w:rFonts w:ascii="Trebuchet MS" w:hAnsi="Trebuchet MS"/>
+          <w:sz w:val="20"/>
+          <w:szCs w:val="20"/>
+        </w:rPr>
+      </w:pPr>
+      <w:r>
+        <w:rPr>
+          <w:rFonts w:ascii="Trebuchet MS" w:hAnsi="Trebuchet MS"/>
+          <w:sz w:val="20"/>
+          <w:szCs w:val="20"/>
+        </w:rPr>
+        <w:t>Pipeline</w:t>
+      </w:r>
+      <w:r>
+        <w:rPr>
+          <w:rFonts w:ascii="Trebuchet MS" w:hAnsi="Trebuchet MS"/>
+          <w:sz w:val="20"/>
+          <w:szCs w:val="20"/>
+        </w:rPr>
+        <w:t xml:space="preserve"> :</w:t>
+      </w:r>
+      <w:r>
+        <w:rPr>
+          <w:rFonts w:ascii="Trebuchet MS" w:hAnsi="Trebuchet MS"/>
+          <w:sz w:val="20"/>
+          <w:szCs w:val="20"/>
+        </w:rPr>
+        <w:t xml:space="preserve"> </w:t>
+      </w:r>
+      <w:r>
+        <w:rPr>
+          <w:rFonts w:ascii="Trebuchet MS" w:hAnsi="Trebuchet MS"/>
+          <w:sz w:val="20"/>
+          <w:szCs w:val="20"/>
+        </w:rPr>
+        <w:t>HIPAY-</w:t>
+      </w:r>
+      <w:proofErr w:type="spellStart"/>
+      <w:r>
+        <w:rPr>
+          <w:rFonts w:ascii="Trebuchet MS" w:hAnsi="Trebuchet MS"/>
+          <w:sz w:val="20"/>
+          <w:szCs w:val="20"/>
+        </w:rPr>
+        <w:t>ValidateBilling</w:t>
+      </w:r>
+      <w:proofErr w:type="spellEnd"/>
+    </w:p>
+    <w:p>
+      <w:pPr>
+        <w:pStyle w:val="ListParagraph"/>
+        <w:spacing w:after="0" w:line="240" w:lineRule="auto"/>
         <w:rPr>
           <w:rFonts w:ascii="Trebuchet MS" w:hAnsi="Trebuchet MS"/>
           <w:sz w:val="20"/>
@@ -23489,11 +24015,12 @@
           <w:sz w:val="20"/>
           <w:szCs w:val="20"/>
         </w:rPr>
+        <w:lastRenderedPageBreak/>
         <w:drawing>
-          <wp:inline distT="0" distB="0" distL="0" distR="0" wp14:anchorId="15F09B38" wp14:editId="43EBD803">
-            <wp:extent cx="5248052" cy="4054415"/>
-            <wp:effectExtent l="19050" t="19050" r="10160" b="22860"/>
-            <wp:docPr id="40" name="Picture 40"/>
+          <wp:inline distT="0" distB="0" distL="0" distR="0" wp14:anchorId="5EEC22C3" wp14:editId="603867DD">
+            <wp:extent cx="4761781" cy="3282336"/>
+            <wp:effectExtent l="0" t="0" r="1270" b="0"/>
+            <wp:docPr id="17" name="Picture 17"/>
             <wp:cNvGraphicFramePr>
               <a:graphicFrameLocks xmlns:a="http://schemas.openxmlformats.org/drawingml/2006/main" noChangeAspect="1"/>
             </wp:cNvGraphicFramePr>
@@ -23501,7 +24028,7 @@
               <a:graphicData uri="http://schemas.openxmlformats.org/drawingml/2006/picture">
                 <pic:pic xmlns:pic="http://schemas.openxmlformats.org/drawingml/2006/picture">
                   <pic:nvPicPr>
-                    <pic:cNvPr id="0" name="CBRPF_1.png"/>
+                    <pic:cNvPr id="0" name="COBILLING_2.png"/>
                     <pic:cNvPicPr/>
                   </pic:nvPicPr>
                   <pic:blipFill>
@@ -23519,16 +24046,11 @@
                   <pic:spPr>
                     <a:xfrm>
                       <a:off x="0" y="0"/>
-                      <a:ext cx="5254956" cy="4059749"/>
+                      <a:ext cx="4757894" cy="3279657"/>
                     </a:xfrm>
                     <a:prstGeom prst="rect">
                       <a:avLst/>
                     </a:prstGeom>
-                    <a:ln w="3175">
-                      <a:solidFill>
-                        <a:schemeClr val="tx1"/>
-                      </a:solidFill>
-                    </a:ln>
                   </pic:spPr>
                 </pic:pic>
               </a:graphicData>
@@ -23539,2366 +24061,6 @@
     </w:p>
     <w:p>
       <w:pPr>
-        <w:ind w:left="630"/>
-        <w:rPr>
-          <w:rFonts w:ascii="Trebuchet MS" w:hAnsi="Trebuchet MS"/>
-          <w:sz w:val="20"/>
-          <w:szCs w:val="20"/>
-        </w:rPr>
-      </w:pPr>
-      <w:r>
-        <w:rPr>
-          <w:rFonts w:ascii="Trebuchet MS" w:hAnsi="Trebuchet MS"/>
-          <w:noProof/>
-          <w:sz w:val="20"/>
-          <w:szCs w:val="20"/>
-        </w:rPr>
-        <w:lastRenderedPageBreak/>
-        <w:drawing>
-          <wp:inline distT="0" distB="0" distL="0" distR="0" wp14:anchorId="74B9F87F" wp14:editId="06044149">
-            <wp:extent cx="5706533" cy="3312836"/>
-            <wp:effectExtent l="19050" t="19050" r="27940" b="20955"/>
-            <wp:docPr id="25" name="Picture 25"/>
-            <wp:cNvGraphicFramePr>
-              <a:graphicFrameLocks xmlns:a="http://schemas.openxmlformats.org/drawingml/2006/main" noChangeAspect="1"/>
-            </wp:cNvGraphicFramePr>
-            <a:graphic xmlns:a="http://schemas.openxmlformats.org/drawingml/2006/main">
-              <a:graphicData uri="http://schemas.openxmlformats.org/drawingml/2006/picture">
-                <pic:pic xmlns:pic="http://schemas.openxmlformats.org/drawingml/2006/picture">
-                  <pic:nvPicPr>
-                    <pic:cNvPr id="0" name="CBRPF_2.png"/>
-                    <pic:cNvPicPr/>
-                  </pic:nvPicPr>
-                  <pic:blipFill>
-                    <a:blip r:embed="rId45">
-                      <a:extLst>
-                        <a:ext uri="{28A0092B-C50C-407E-A947-70E740481C1C}">
-                          <a14:useLocalDpi xmlns:a14="http://schemas.microsoft.com/office/drawing/2010/main" val="0"/>
-                        </a:ext>
-                      </a:extLst>
-                    </a:blip>
-                    <a:stretch>
-                      <a:fillRect/>
-                    </a:stretch>
-                  </pic:blipFill>
-                  <pic:spPr>
-                    <a:xfrm>
-                      <a:off x="0" y="0"/>
-                      <a:ext cx="5713543" cy="3316905"/>
-                    </a:xfrm>
-                    <a:prstGeom prst="rect">
-                      <a:avLst/>
-                    </a:prstGeom>
-                    <a:ln w="3175">
-                      <a:solidFill>
-                        <a:schemeClr val="tx1"/>
-                      </a:solidFill>
-                    </a:ln>
-                  </pic:spPr>
-                </pic:pic>
-              </a:graphicData>
-            </a:graphic>
-          </wp:inline>
-        </w:drawing>
-      </w:r>
-    </w:p>
-    <w:p>
-      <w:pPr>
-        <w:pStyle w:val="ListParagraph"/>
-        <w:numPr>
-          <w:ilvl w:val="0"/>
-          <w:numId w:val="20"/>
-        </w:numPr>
-        <w:spacing w:after="0" w:line="240" w:lineRule="auto"/>
-        <w:rPr>
-          <w:rFonts w:ascii="Trebuchet MS" w:hAnsi="Trebuchet MS"/>
-          <w:sz w:val="20"/>
-          <w:szCs w:val="20"/>
-        </w:rPr>
-      </w:pPr>
-      <w:r>
-        <w:rPr>
-          <w:rFonts w:ascii="Trebuchet MS" w:hAnsi="Trebuchet MS"/>
-          <w:sz w:val="20"/>
-          <w:szCs w:val="20"/>
-        </w:rPr>
-        <w:t>D</w:t>
-      </w:r>
-      <w:r>
-        <w:rPr>
-          <w:rFonts w:ascii="Trebuchet MS" w:hAnsi="Trebuchet MS"/>
-          <w:sz w:val="20"/>
-          <w:szCs w:val="20"/>
-        </w:rPr>
-        <w:t>ecision Key</w:t>
-      </w:r>
-      <w:r>
-        <w:rPr>
-          <w:rFonts w:ascii="Trebuchet MS" w:hAnsi="Trebuchet MS"/>
-          <w:sz w:val="20"/>
-          <w:szCs w:val="20"/>
-        </w:rPr>
-        <w:t xml:space="preserve"> :</w:t>
-      </w:r>
-      <w:r>
-        <w:rPr>
-          <w:rFonts w:ascii="Times New Roman" w:hAnsi="Times New Roman" w:cs="Times New Roman"/>
-          <w:sz w:val="20"/>
-          <w:szCs w:val="20"/>
-        </w:rPr>
-        <w:t xml:space="preserve"> </w:t>
-      </w:r>
-      <w:r>
-        <w:rPr>
-          <w:rFonts w:ascii="Times New Roman" w:hAnsi="Times New Roman" w:cs="Times New Roman"/>
-          <w:sz w:val="20"/>
-          <w:szCs w:val="20"/>
-        </w:rPr>
-        <w:t>dw.system.Site.getCurrent().getCustomPreferenceValue('hipayEnabled')</w:t>
-      </w:r>
-    </w:p>
-    <w:p>
-      <w:pPr>
-        <w:pStyle w:val="ListParagraph"/>
-        <w:numPr>
-          <w:ilvl w:val="0"/>
-          <w:numId w:val="20"/>
-        </w:numPr>
-        <w:rPr>
-          <w:rFonts w:ascii="Trebuchet MS" w:hAnsi="Trebuchet MS"/>
-          <w:sz w:val="20"/>
-          <w:szCs w:val="20"/>
-        </w:rPr>
-      </w:pPr>
-      <w:r>
-        <w:rPr>
-          <w:rFonts w:ascii="Trebuchet MS" w:hAnsi="Trebuchet MS"/>
-          <w:sz w:val="20"/>
-          <w:szCs w:val="20"/>
-        </w:rPr>
-        <w:t>D</w:t>
-      </w:r>
-      <w:r>
-        <w:rPr>
-          <w:rFonts w:ascii="Trebuchet MS" w:hAnsi="Trebuchet MS"/>
-          <w:sz w:val="20"/>
-          <w:szCs w:val="20"/>
-        </w:rPr>
-        <w:t>ecision Key :</w:t>
-      </w:r>
-      <w:r>
-        <w:t xml:space="preserve"> </w:t>
-      </w:r>
-      <w:proofErr w:type="spellStart"/>
-      <w:r>
-        <w:rPr>
-          <w:rFonts w:ascii="Times New Roman" w:hAnsi="Times New Roman" w:cs="Times New Roman"/>
-          <w:sz w:val="20"/>
-          <w:szCs w:val="20"/>
-        </w:rPr>
-        <w:t>Basket.getPaymentInstruments</w:t>
-      </w:r>
-      <w:proofErr w:type="spellEnd"/>
-      <w:r>
-        <w:rPr>
-          <w:rFonts w:ascii="Times New Roman" w:hAnsi="Times New Roman" w:cs="Times New Roman"/>
-          <w:sz w:val="20"/>
-          <w:szCs w:val="20"/>
-        </w:rPr>
-        <w:t>().size() == 0</w:t>
-      </w:r>
-    </w:p>
-    <w:p>
-      <w:pPr>
-        <w:pStyle w:val="ListParagraph"/>
-        <w:numPr>
-          <w:ilvl w:val="0"/>
-          <w:numId w:val="20"/>
-        </w:numPr>
-        <w:rPr>
-          <w:rFonts w:ascii="Trebuchet MS" w:hAnsi="Trebuchet MS"/>
-          <w:sz w:val="20"/>
-          <w:szCs w:val="20"/>
-        </w:rPr>
-      </w:pPr>
-      <w:r>
-        <w:rPr>
-          <w:rFonts w:ascii="Trebuchet MS" w:hAnsi="Trebuchet MS"/>
-          <w:sz w:val="20"/>
-          <w:szCs w:val="20"/>
-        </w:rPr>
-        <w:t>Set</w:t>
-      </w:r>
-      <w:r>
-        <w:rPr>
-          <w:rFonts w:ascii="Trebuchet MS" w:hAnsi="Trebuchet MS"/>
-          <w:sz w:val="20"/>
-          <w:szCs w:val="20"/>
-        </w:rPr>
-        <w:t xml:space="preserve"> next</w:t>
-      </w:r>
-      <w:r>
-        <w:rPr>
-          <w:rFonts w:ascii="Trebuchet MS" w:hAnsi="Trebuchet MS"/>
-          <w:sz w:val="20"/>
-          <w:szCs w:val="20"/>
-        </w:rPr>
-        <w:t xml:space="preserve"> </w:t>
-      </w:r>
-      <w:r>
-        <w:rPr>
-          <w:rFonts w:ascii="Trebuchet MS" w:hAnsi="Trebuchet MS"/>
-          <w:sz w:val="20"/>
-          <w:szCs w:val="20"/>
-        </w:rPr>
-        <w:t>properties:</w:t>
-      </w:r>
-    </w:p>
-    <w:p>
-      <w:pPr>
-        <w:pStyle w:val="ListParagraph"/>
-        <w:numPr>
-          <w:ilvl w:val="1"/>
-          <w:numId w:val="20"/>
-        </w:numPr>
-        <w:rPr>
-          <w:rFonts w:ascii="Trebuchet MS" w:hAnsi="Trebuchet MS"/>
-          <w:sz w:val="20"/>
-          <w:szCs w:val="20"/>
-        </w:rPr>
-      </w:pPr>
-      <w:r>
-        <w:rPr>
-          <w:rFonts w:ascii="Trebuchet MS" w:hAnsi="Trebuchet MS"/>
-          <w:sz w:val="20"/>
-          <w:szCs w:val="20"/>
-        </w:rPr>
-        <w:t xml:space="preserve">From_0 : </w:t>
-      </w:r>
-      <w:r>
-        <w:rPr>
-          <w:rFonts w:ascii="Times New Roman" w:hAnsi="Times New Roman" w:cs="Times New Roman"/>
-          <w:sz w:val="20"/>
-          <w:szCs w:val="20"/>
-        </w:rPr>
-        <w:t>CurrentForms.billing.paymentMethods.selectedPaymentMethodID.value</w:t>
-      </w:r>
-    </w:p>
-    <w:p>
-      <w:pPr>
-        <w:pStyle w:val="ListParagraph"/>
-        <w:numPr>
-          <w:ilvl w:val="1"/>
-          <w:numId w:val="20"/>
-        </w:numPr>
-        <w:rPr>
-          <w:rFonts w:ascii="Trebuchet MS" w:hAnsi="Trebuchet MS"/>
-          <w:sz w:val="20"/>
-          <w:szCs w:val="20"/>
-        </w:rPr>
-      </w:pPr>
-      <w:r>
-        <w:rPr>
-          <w:rFonts w:ascii="Trebuchet MS" w:hAnsi="Trebuchet MS"/>
-          <w:sz w:val="20"/>
-          <w:szCs w:val="20"/>
-        </w:rPr>
-        <w:t xml:space="preserve">From_1 : </w:t>
-      </w:r>
-      <w:r>
-        <w:rPr>
-          <w:rFonts w:ascii="Times New Roman" w:hAnsi="Times New Roman" w:cs="Times New Roman"/>
-          <w:sz w:val="20"/>
-          <w:szCs w:val="20"/>
-        </w:rPr>
-        <w:t>0</w:t>
-      </w:r>
-    </w:p>
-    <w:p>
-      <w:pPr>
-        <w:pStyle w:val="ListParagraph"/>
-        <w:numPr>
-          <w:ilvl w:val="1"/>
-          <w:numId w:val="20"/>
-        </w:numPr>
-        <w:rPr>
-          <w:rFonts w:ascii="Trebuchet MS" w:hAnsi="Trebuchet MS"/>
-          <w:sz w:val="20"/>
-          <w:szCs w:val="20"/>
-        </w:rPr>
-      </w:pPr>
-      <w:r>
-        <w:rPr>
-          <w:rFonts w:ascii="Trebuchet MS" w:hAnsi="Trebuchet MS"/>
-          <w:sz w:val="20"/>
-          <w:szCs w:val="20"/>
-        </w:rPr>
-        <w:t xml:space="preserve">From_2 : </w:t>
-      </w:r>
-      <w:proofErr w:type="spellStart"/>
-      <w:r>
-        <w:rPr>
-          <w:rFonts w:ascii="Times New Roman" w:hAnsi="Times New Roman" w:cs="Times New Roman"/>
-          <w:sz w:val="20"/>
-          <w:szCs w:val="20"/>
-        </w:rPr>
-        <w:t>Basket.getPaymentInstruments</w:t>
-      </w:r>
-      <w:proofErr w:type="spellEnd"/>
-      <w:r>
-        <w:rPr>
-          <w:rFonts w:ascii="Times New Roman" w:hAnsi="Times New Roman" w:cs="Times New Roman"/>
-          <w:sz w:val="20"/>
-          <w:szCs w:val="20"/>
-        </w:rPr>
-        <w:t>().size()</w:t>
-      </w:r>
-    </w:p>
-    <w:p>
-      <w:pPr>
-        <w:pStyle w:val="ListParagraph"/>
-        <w:numPr>
-          <w:ilvl w:val="1"/>
-          <w:numId w:val="20"/>
-        </w:numPr>
-        <w:rPr>
-          <w:rFonts w:ascii="Trebuchet MS" w:hAnsi="Trebuchet MS"/>
-          <w:sz w:val="20"/>
-          <w:szCs w:val="20"/>
-        </w:rPr>
-      </w:pPr>
-      <w:r>
-        <w:rPr>
-          <w:rFonts w:ascii="Trebuchet MS" w:hAnsi="Trebuchet MS"/>
-          <w:sz w:val="20"/>
-          <w:szCs w:val="20"/>
-        </w:rPr>
-        <w:t xml:space="preserve">From_3 : </w:t>
-      </w:r>
-      <w:proofErr w:type="spellStart"/>
-      <w:r>
-        <w:rPr>
-          <w:rFonts w:ascii="Times New Roman" w:hAnsi="Times New Roman" w:cs="Times New Roman"/>
-          <w:sz w:val="20"/>
-          <w:szCs w:val="20"/>
-        </w:rPr>
-        <w:t>Basket.getPaymentInstruments</w:t>
-      </w:r>
-      <w:proofErr w:type="spellEnd"/>
-      <w:r>
-        <w:rPr>
-          <w:rFonts w:ascii="Times New Roman" w:hAnsi="Times New Roman" w:cs="Times New Roman"/>
-          <w:sz w:val="20"/>
-          <w:szCs w:val="20"/>
-        </w:rPr>
-        <w:t>()</w:t>
-      </w:r>
-    </w:p>
-    <w:p>
-      <w:pPr>
-        <w:pStyle w:val="ListParagraph"/>
-        <w:numPr>
-          <w:ilvl w:val="1"/>
-          <w:numId w:val="20"/>
-        </w:numPr>
-        <w:rPr>
-          <w:rFonts w:ascii="Trebuchet MS" w:hAnsi="Trebuchet MS"/>
-          <w:sz w:val="20"/>
-          <w:szCs w:val="20"/>
-        </w:rPr>
-      </w:pPr>
-      <w:r>
-        <w:rPr>
-          <w:rFonts w:ascii="Trebuchet MS" w:hAnsi="Trebuchet MS"/>
-          <w:sz w:val="20"/>
-          <w:szCs w:val="20"/>
-        </w:rPr>
-        <w:t xml:space="preserve">To_0 : </w:t>
-      </w:r>
-      <w:proofErr w:type="spellStart"/>
-      <w:r>
-        <w:rPr>
-          <w:rFonts w:ascii="Times New Roman" w:hAnsi="Times New Roman" w:cs="Times New Roman"/>
-          <w:sz w:val="20"/>
-          <w:szCs w:val="20"/>
-        </w:rPr>
-        <w:t>SelectedPaymentInstrument</w:t>
-      </w:r>
-      <w:proofErr w:type="spellEnd"/>
-    </w:p>
-    <w:p>
-      <w:pPr>
-        <w:pStyle w:val="ListParagraph"/>
-        <w:numPr>
-          <w:ilvl w:val="1"/>
-          <w:numId w:val="20"/>
-        </w:numPr>
-        <w:rPr>
-          <w:rFonts w:ascii="Trebuchet MS" w:hAnsi="Trebuchet MS"/>
-          <w:sz w:val="20"/>
-          <w:szCs w:val="20"/>
-        </w:rPr>
-      </w:pPr>
-      <w:r>
-        <w:rPr>
-          <w:rFonts w:ascii="Trebuchet MS" w:hAnsi="Trebuchet MS"/>
-          <w:sz w:val="20"/>
-          <w:szCs w:val="20"/>
-        </w:rPr>
-        <w:t xml:space="preserve">To_1 : </w:t>
-      </w:r>
-      <w:r>
-        <w:rPr>
-          <w:rFonts w:ascii="Times New Roman" w:hAnsi="Times New Roman" w:cs="Times New Roman"/>
-          <w:sz w:val="20"/>
-          <w:szCs w:val="20"/>
-        </w:rPr>
-        <w:t>count</w:t>
-      </w:r>
-    </w:p>
-    <w:p>
-      <w:pPr>
-        <w:pStyle w:val="ListParagraph"/>
-        <w:numPr>
-          <w:ilvl w:val="1"/>
-          <w:numId w:val="20"/>
-        </w:numPr>
-        <w:rPr>
-          <w:rFonts w:ascii="Trebuchet MS" w:hAnsi="Trebuchet MS"/>
-          <w:sz w:val="20"/>
-          <w:szCs w:val="20"/>
-        </w:rPr>
-      </w:pPr>
-      <w:r>
-        <w:rPr>
-          <w:rFonts w:ascii="Trebuchet MS" w:hAnsi="Trebuchet MS"/>
-          <w:sz w:val="20"/>
-          <w:szCs w:val="20"/>
-        </w:rPr>
-        <w:t xml:space="preserve">To_2 : </w:t>
-      </w:r>
-      <w:r>
-        <w:rPr>
-          <w:rFonts w:ascii="Times New Roman" w:hAnsi="Times New Roman" w:cs="Times New Roman"/>
-          <w:sz w:val="20"/>
-          <w:szCs w:val="20"/>
-        </w:rPr>
-        <w:t>size</w:t>
-      </w:r>
-    </w:p>
-    <w:p>
-      <w:pPr>
-        <w:pStyle w:val="ListParagraph"/>
-        <w:numPr>
-          <w:ilvl w:val="1"/>
-          <w:numId w:val="20"/>
-        </w:numPr>
-        <w:rPr>
-          <w:rFonts w:ascii="Trebuchet MS" w:hAnsi="Trebuchet MS"/>
-          <w:sz w:val="20"/>
-          <w:szCs w:val="20"/>
-        </w:rPr>
-      </w:pPr>
-      <w:r>
-        <w:rPr>
-          <w:rFonts w:ascii="Trebuchet MS" w:hAnsi="Trebuchet MS"/>
-          <w:sz w:val="20"/>
-          <w:szCs w:val="20"/>
-        </w:rPr>
-        <w:t xml:space="preserve">To_3 : </w:t>
-      </w:r>
-      <w:proofErr w:type="spellStart"/>
-      <w:r>
-        <w:rPr>
-          <w:rFonts w:ascii="Times New Roman" w:hAnsi="Times New Roman" w:cs="Times New Roman"/>
-          <w:sz w:val="20"/>
-          <w:szCs w:val="20"/>
-        </w:rPr>
-        <w:t>PaymentInstruments</w:t>
-      </w:r>
-      <w:proofErr w:type="spellEnd"/>
-    </w:p>
-    <w:p>
-      <w:pPr>
-        <w:pStyle w:val="ListParagraph"/>
-        <w:numPr>
-          <w:ilvl w:val="0"/>
-          <w:numId w:val="20"/>
-        </w:numPr>
-        <w:rPr>
-          <w:rFonts w:ascii="Trebuchet MS" w:hAnsi="Trebuchet MS"/>
-          <w:sz w:val="20"/>
-          <w:szCs w:val="20"/>
-        </w:rPr>
-      </w:pPr>
-      <w:r>
-        <w:rPr>
-          <w:rFonts w:ascii="Trebuchet MS" w:hAnsi="Trebuchet MS"/>
-          <w:sz w:val="20"/>
-          <w:szCs w:val="20"/>
-        </w:rPr>
-        <w:t>Set next properties:</w:t>
-      </w:r>
-    </w:p>
-    <w:p>
-      <w:pPr>
-        <w:pStyle w:val="ListParagraph"/>
-        <w:numPr>
-          <w:ilvl w:val="1"/>
-          <w:numId w:val="20"/>
-        </w:numPr>
-        <w:rPr>
-          <w:rFonts w:ascii="Trebuchet MS" w:hAnsi="Trebuchet MS"/>
-          <w:sz w:val="20"/>
-          <w:szCs w:val="20"/>
-        </w:rPr>
-      </w:pPr>
-      <w:r>
-        <w:rPr>
-          <w:rFonts w:ascii="Trebuchet MS" w:hAnsi="Trebuchet MS"/>
-          <w:sz w:val="20"/>
-          <w:szCs w:val="20"/>
-        </w:rPr>
-        <w:t xml:space="preserve">From_0 : </w:t>
-      </w:r>
-      <w:proofErr w:type="spellStart"/>
-      <w:r>
-        <w:rPr>
-          <w:rFonts w:ascii="Times New Roman" w:hAnsi="Times New Roman" w:cs="Times New Roman"/>
-          <w:sz w:val="20"/>
-          <w:szCs w:val="20"/>
-        </w:rPr>
-        <w:t>PaymentInstruments</w:t>
-      </w:r>
-      <w:proofErr w:type="spellEnd"/>
-      <w:r>
-        <w:rPr>
-          <w:rFonts w:ascii="Times New Roman" w:hAnsi="Times New Roman" w:cs="Times New Roman"/>
-          <w:sz w:val="20"/>
-          <w:szCs w:val="20"/>
-        </w:rPr>
-        <w:t>[count]</w:t>
-      </w:r>
-    </w:p>
-    <w:p>
-      <w:pPr>
-        <w:pStyle w:val="ListParagraph"/>
-        <w:numPr>
-          <w:ilvl w:val="1"/>
-          <w:numId w:val="20"/>
-        </w:numPr>
-        <w:rPr>
-          <w:rFonts w:ascii="Trebuchet MS" w:hAnsi="Trebuchet MS"/>
-          <w:sz w:val="20"/>
-          <w:szCs w:val="20"/>
-        </w:rPr>
-      </w:pPr>
-      <w:r>
-        <w:rPr>
-          <w:rFonts w:ascii="Trebuchet MS" w:hAnsi="Trebuchet MS"/>
-          <w:sz w:val="20"/>
-          <w:szCs w:val="20"/>
-        </w:rPr>
-        <w:t xml:space="preserve">To_0 : </w:t>
-      </w:r>
-      <w:proofErr w:type="spellStart"/>
-      <w:r>
-        <w:rPr>
-          <w:rFonts w:ascii="Times New Roman" w:hAnsi="Times New Roman" w:cs="Times New Roman"/>
-          <w:sz w:val="20"/>
-          <w:szCs w:val="20"/>
-        </w:rPr>
-        <w:t>CurrentPaymentInstrument</w:t>
-      </w:r>
-      <w:proofErr w:type="spellEnd"/>
-    </w:p>
-    <w:p>
-      <w:pPr>
-        <w:pStyle w:val="ListParagraph"/>
-        <w:numPr>
-          <w:ilvl w:val="0"/>
-          <w:numId w:val="20"/>
-        </w:numPr>
-        <w:rPr>
-          <w:rFonts w:ascii="Trebuchet MS" w:hAnsi="Trebuchet MS"/>
-          <w:sz w:val="20"/>
-          <w:szCs w:val="20"/>
-        </w:rPr>
-      </w:pPr>
-      <w:r>
-        <w:rPr>
-          <w:rFonts w:ascii="Trebuchet MS" w:hAnsi="Trebuchet MS"/>
-          <w:sz w:val="20"/>
-          <w:szCs w:val="20"/>
-        </w:rPr>
-        <w:t xml:space="preserve">Add a </w:t>
-      </w:r>
-      <w:proofErr w:type="spellStart"/>
-      <w:r>
-        <w:rPr>
-          <w:rFonts w:ascii="Trebuchet MS" w:hAnsi="Trebuchet MS"/>
-          <w:sz w:val="20"/>
-          <w:szCs w:val="20"/>
-        </w:rPr>
-        <w:t>Pipelet</w:t>
-      </w:r>
-      <w:proofErr w:type="spellEnd"/>
-      <w:r>
-        <w:rPr>
-          <w:rFonts w:ascii="Trebuchet MS" w:hAnsi="Trebuchet MS"/>
-          <w:sz w:val="20"/>
-          <w:szCs w:val="20"/>
-        </w:rPr>
-        <w:t xml:space="preserve"> Node with next values:</w:t>
-      </w:r>
-    </w:p>
-    <w:p>
-      <w:pPr>
-        <w:pStyle w:val="ListParagraph"/>
-        <w:numPr>
-          <w:ilvl w:val="1"/>
-          <w:numId w:val="20"/>
-        </w:numPr>
-        <w:rPr>
-          <w:rFonts w:ascii="Trebuchet MS" w:hAnsi="Trebuchet MS"/>
-          <w:sz w:val="20"/>
-          <w:szCs w:val="20"/>
-        </w:rPr>
-      </w:pPr>
-      <w:proofErr w:type="spellStart"/>
-      <w:r>
-        <w:rPr>
-          <w:rFonts w:ascii="Trebuchet MS" w:hAnsi="Trebuchet MS"/>
-          <w:sz w:val="20"/>
-          <w:szCs w:val="20"/>
-        </w:rPr>
-        <w:t>PaymentInstrument</w:t>
-      </w:r>
-      <w:proofErr w:type="spellEnd"/>
-      <w:r>
-        <w:rPr>
-          <w:rFonts w:ascii="Trebuchet MS" w:hAnsi="Trebuchet MS"/>
-          <w:sz w:val="20"/>
-          <w:szCs w:val="20"/>
-        </w:rPr>
-        <w:t xml:space="preserve"> : </w:t>
-      </w:r>
-      <w:r>
-        <w:rPr>
-          <w:rFonts w:ascii="Times New Roman" w:hAnsi="Times New Roman" w:cs="Times New Roman"/>
-          <w:sz w:val="20"/>
-          <w:szCs w:val="20"/>
-        </w:rPr>
-        <w:t>null</w:t>
-      </w:r>
-    </w:p>
-    <w:p>
-      <w:pPr>
-        <w:pStyle w:val="ListParagraph"/>
-        <w:numPr>
-          <w:ilvl w:val="1"/>
-          <w:numId w:val="20"/>
-        </w:numPr>
-        <w:rPr>
-          <w:rFonts w:ascii="Trebuchet MS" w:hAnsi="Trebuchet MS"/>
-          <w:sz w:val="20"/>
-          <w:szCs w:val="20"/>
-        </w:rPr>
-      </w:pPr>
-      <w:proofErr w:type="spellStart"/>
-      <w:r>
-        <w:rPr>
-          <w:rFonts w:ascii="Trebuchet MS" w:hAnsi="Trebuchet MS"/>
-          <w:sz w:val="20"/>
-          <w:szCs w:val="20"/>
-        </w:rPr>
-        <w:t>PaymentInstruments</w:t>
-      </w:r>
-      <w:proofErr w:type="spellEnd"/>
-      <w:r>
-        <w:rPr>
-          <w:rFonts w:ascii="Trebuchet MS" w:hAnsi="Trebuchet MS"/>
-          <w:sz w:val="20"/>
-          <w:szCs w:val="20"/>
-        </w:rPr>
-        <w:t xml:space="preserve"> : </w:t>
-      </w:r>
-      <w:r>
-        <w:rPr>
-          <w:rFonts w:ascii="Times New Roman" w:hAnsi="Times New Roman" w:cs="Times New Roman"/>
-          <w:sz w:val="20"/>
-          <w:szCs w:val="20"/>
-        </w:rPr>
-        <w:t>Basket.getPaymentInstruments(CurrentPaymentInstrument.getPaymentMethod())</w:t>
-      </w:r>
-    </w:p>
-    <w:p>
-      <w:pPr>
-        <w:pStyle w:val="ListParagraph"/>
-        <w:numPr>
-          <w:ilvl w:val="0"/>
-          <w:numId w:val="20"/>
-        </w:numPr>
-        <w:rPr>
-          <w:rFonts w:ascii="Trebuchet MS" w:hAnsi="Trebuchet MS"/>
-          <w:sz w:val="20"/>
-          <w:szCs w:val="20"/>
-        </w:rPr>
-      </w:pPr>
-      <w:r>
-        <w:rPr>
-          <w:rFonts w:ascii="Trebuchet MS" w:hAnsi="Trebuchet MS"/>
-          <w:sz w:val="20"/>
-          <w:szCs w:val="20"/>
-        </w:rPr>
-        <w:t>Set next properties:</w:t>
-      </w:r>
-    </w:p>
-    <w:p>
-      <w:pPr>
-        <w:pStyle w:val="ListParagraph"/>
-        <w:numPr>
-          <w:ilvl w:val="1"/>
-          <w:numId w:val="20"/>
-        </w:numPr>
-        <w:rPr>
-          <w:rFonts w:ascii="Trebuchet MS" w:hAnsi="Trebuchet MS"/>
-          <w:sz w:val="20"/>
-          <w:szCs w:val="20"/>
-        </w:rPr>
-      </w:pPr>
-      <w:r>
-        <w:rPr>
-          <w:rFonts w:ascii="Trebuchet MS" w:hAnsi="Trebuchet MS"/>
-          <w:sz w:val="20"/>
-          <w:szCs w:val="20"/>
-        </w:rPr>
-        <w:t xml:space="preserve">From_0 : </w:t>
-      </w:r>
-      <w:r>
-        <w:rPr>
-          <w:rFonts w:ascii="Times New Roman" w:hAnsi="Times New Roman" w:cs="Times New Roman"/>
-          <w:sz w:val="20"/>
-          <w:szCs w:val="20"/>
-        </w:rPr>
-        <w:t>count + 1</w:t>
-      </w:r>
-    </w:p>
-    <w:p>
-      <w:pPr>
-        <w:pStyle w:val="ListParagraph"/>
-        <w:numPr>
-          <w:ilvl w:val="1"/>
-          <w:numId w:val="20"/>
-        </w:numPr>
-        <w:rPr>
-          <w:rFonts w:ascii="Trebuchet MS" w:hAnsi="Trebuchet MS"/>
-          <w:sz w:val="20"/>
-          <w:szCs w:val="20"/>
-        </w:rPr>
-      </w:pPr>
-      <w:r>
-        <w:rPr>
-          <w:rFonts w:ascii="Trebuchet MS" w:hAnsi="Trebuchet MS"/>
-          <w:sz w:val="20"/>
-          <w:szCs w:val="20"/>
-        </w:rPr>
-        <w:t xml:space="preserve">To_0 : </w:t>
-      </w:r>
-      <w:r>
-        <w:rPr>
-          <w:rFonts w:ascii="Times New Roman" w:hAnsi="Times New Roman" w:cs="Times New Roman"/>
-          <w:sz w:val="20"/>
-          <w:szCs w:val="20"/>
-        </w:rPr>
-        <w:t>count</w:t>
-      </w:r>
-    </w:p>
-    <w:p>
-      <w:pPr>
-        <w:pStyle w:val="ListParagraph"/>
-        <w:numPr>
-          <w:ilvl w:val="0"/>
-          <w:numId w:val="20"/>
-        </w:numPr>
-        <w:rPr>
-          <w:rFonts w:ascii="Trebuchet MS" w:hAnsi="Trebuchet MS"/>
-          <w:sz w:val="20"/>
-          <w:szCs w:val="20"/>
-        </w:rPr>
-      </w:pPr>
-      <w:r>
-        <w:rPr>
-          <w:rFonts w:ascii="Trebuchet MS" w:hAnsi="Trebuchet MS"/>
-          <w:sz w:val="20"/>
-          <w:szCs w:val="20"/>
-        </w:rPr>
-        <w:t>Decision Key</w:t>
-      </w:r>
-      <w:r>
-        <w:rPr>
-          <w:rFonts w:ascii="Trebuchet MS" w:hAnsi="Trebuchet MS"/>
-          <w:sz w:val="20"/>
-          <w:szCs w:val="20"/>
-        </w:rPr>
-        <w:t xml:space="preserve"> : </w:t>
-      </w:r>
-      <w:r>
-        <w:rPr>
-          <w:rFonts w:ascii="Times New Roman" w:hAnsi="Times New Roman" w:cs="Times New Roman"/>
-          <w:sz w:val="20"/>
-          <w:szCs w:val="20"/>
-        </w:rPr>
-        <w:t>count &lt; size</w:t>
-      </w:r>
-    </w:p>
-    <w:p>
-      <w:pPr>
-        <w:pStyle w:val="ListParagraph"/>
-        <w:numPr>
-          <w:ilvl w:val="0"/>
-          <w:numId w:val="20"/>
-        </w:numPr>
-        <w:rPr>
-          <w:rFonts w:ascii="Trebuchet MS" w:hAnsi="Trebuchet MS"/>
-          <w:sz w:val="20"/>
-          <w:szCs w:val="20"/>
-        </w:rPr>
-      </w:pPr>
-      <w:r>
-        <w:rPr>
-          <w:rFonts w:ascii="Trebuchet MS" w:hAnsi="Trebuchet MS"/>
-          <w:sz w:val="20"/>
-          <w:szCs w:val="20"/>
-        </w:rPr>
-        <w:t>Decision Key</w:t>
-      </w:r>
-      <w:r>
-        <w:rPr>
-          <w:rFonts w:ascii="Trebuchet MS" w:hAnsi="Trebuchet MS"/>
-          <w:sz w:val="20"/>
-          <w:szCs w:val="20"/>
-        </w:rPr>
-        <w:t xml:space="preserve"> : </w:t>
-      </w:r>
-      <w:proofErr w:type="spellStart"/>
-      <w:r>
-        <w:rPr>
-          <w:rFonts w:ascii="Times New Roman" w:hAnsi="Times New Roman" w:cs="Times New Roman"/>
-          <w:sz w:val="20"/>
-          <w:szCs w:val="20"/>
-        </w:rPr>
-        <w:t>CurrentPaymentInstrument.getPaymentMethod</w:t>
-      </w:r>
-      <w:proofErr w:type="spellEnd"/>
-      <w:r>
-        <w:rPr>
-          <w:rFonts w:ascii="Times New Roman" w:hAnsi="Times New Roman" w:cs="Times New Roman"/>
-          <w:sz w:val="20"/>
-          <w:szCs w:val="20"/>
-        </w:rPr>
-        <w:t xml:space="preserve">() == </w:t>
-      </w:r>
-      <w:proofErr w:type="spellStart"/>
-      <w:r>
-        <w:rPr>
-          <w:rFonts w:ascii="Times New Roman" w:hAnsi="Times New Roman" w:cs="Times New Roman"/>
-          <w:sz w:val="20"/>
-          <w:szCs w:val="20"/>
-        </w:rPr>
-        <w:t>SelectedPaymentInstrument</w:t>
-      </w:r>
-      <w:proofErr w:type="spellEnd"/>
-    </w:p>
-    <w:p>
-      <w:pPr>
-        <w:pStyle w:val="ListParagraph"/>
-        <w:numPr>
-          <w:ilvl w:val="0"/>
-          <w:numId w:val="20"/>
-        </w:numPr>
-        <w:rPr>
-          <w:rFonts w:ascii="Trebuchet MS" w:hAnsi="Trebuchet MS"/>
-          <w:sz w:val="20"/>
-          <w:szCs w:val="20"/>
-        </w:rPr>
-      </w:pPr>
-      <w:r>
-        <w:rPr>
-          <w:rFonts w:ascii="Trebuchet MS" w:hAnsi="Trebuchet MS"/>
-          <w:sz w:val="20"/>
-          <w:szCs w:val="20"/>
-        </w:rPr>
-        <w:t>Decision Key</w:t>
-      </w:r>
-      <w:r>
-        <w:rPr>
-          <w:rFonts w:ascii="Trebuchet MS" w:hAnsi="Trebuchet MS"/>
-          <w:sz w:val="20"/>
-          <w:szCs w:val="20"/>
-        </w:rPr>
-        <w:t xml:space="preserve"> : </w:t>
-      </w:r>
-      <w:r>
-        <w:rPr>
-          <w:rFonts w:ascii="Times New Roman" w:hAnsi="Times New Roman" w:cs="Times New Roman"/>
-          <w:sz w:val="20"/>
-          <w:szCs w:val="20"/>
-        </w:rPr>
-        <w:t>CurrentForms.billing.paymentMethods.selectedPaymentMethodID.value.equals("PayPal")</w:t>
-      </w:r>
-    </w:p>
-    <w:p>
-      <w:pPr>
-        <w:pStyle w:val="ListParagraph"/>
-        <w:numPr>
-          <w:ilvl w:val="0"/>
-          <w:numId w:val="20"/>
-        </w:numPr>
-        <w:rPr>
-          <w:rFonts w:ascii="Trebuchet MS" w:hAnsi="Trebuchet MS"/>
-          <w:sz w:val="20"/>
-          <w:szCs w:val="20"/>
-        </w:rPr>
-      </w:pPr>
-      <w:r>
-        <w:rPr>
-          <w:rFonts w:ascii="Trebuchet MS" w:hAnsi="Trebuchet MS"/>
-          <w:sz w:val="20"/>
-          <w:szCs w:val="20"/>
-        </w:rPr>
-        <w:t>Decision Key</w:t>
-      </w:r>
-      <w:r>
-        <w:rPr>
-          <w:rFonts w:ascii="Trebuchet MS" w:hAnsi="Trebuchet MS"/>
-          <w:sz w:val="20"/>
-          <w:szCs w:val="20"/>
-        </w:rPr>
-        <w:t xml:space="preserve"> : </w:t>
-      </w:r>
-      <w:r>
-        <w:rPr>
-          <w:rFonts w:ascii="Times New Roman" w:hAnsi="Times New Roman" w:cs="Times New Roman"/>
-          <w:sz w:val="20"/>
-          <w:szCs w:val="20"/>
-        </w:rPr>
-        <w:t>!CurrentForms.billing.paymentMethods.selectedPaymentMethodID.value.equals(dw.order.PaymentInstrument.METHOD_CREDIT_CARD)</w:t>
-      </w:r>
-    </w:p>
-    <w:p>
-      <w:pPr>
-        <w:pStyle w:val="ListParagraph"/>
-        <w:numPr>
-          <w:ilvl w:val="0"/>
-          <w:numId w:val="20"/>
-        </w:numPr>
-        <w:rPr>
-          <w:rFonts w:ascii="Trebuchet MS" w:hAnsi="Trebuchet MS"/>
-          <w:sz w:val="20"/>
-          <w:szCs w:val="20"/>
-        </w:rPr>
-      </w:pPr>
-      <w:r>
-        <w:rPr>
-          <w:rFonts w:ascii="Trebuchet MS" w:hAnsi="Trebuchet MS"/>
-          <w:sz w:val="20"/>
-          <w:szCs w:val="20"/>
-        </w:rPr>
-        <w:t>Decision Key</w:t>
-      </w:r>
-      <w:r>
-        <w:rPr>
-          <w:rFonts w:ascii="Trebuchet MS" w:hAnsi="Trebuchet MS"/>
-          <w:sz w:val="20"/>
-          <w:szCs w:val="20"/>
-        </w:rPr>
-        <w:t xml:space="preserve"> : </w:t>
-      </w:r>
-      <w:r>
-        <w:rPr>
-          <w:rFonts w:ascii="Times New Roman" w:hAnsi="Times New Roman" w:cs="Times New Roman"/>
-          <w:sz w:val="20"/>
-          <w:szCs w:val="20"/>
-        </w:rPr>
-        <w:t>!CurrentForms.billing.paymentMethods.selectedPaymentMethodID.value.equals(dw.order.PaymentInstrument.METHOD_BML)</w:t>
-      </w:r>
-    </w:p>
-    <w:p>
-      <w:pPr>
-        <w:pStyle w:val="ListParagraph"/>
-        <w:numPr>
-          <w:ilvl w:val="0"/>
-          <w:numId w:val="20"/>
-        </w:numPr>
-        <w:rPr>
-          <w:rFonts w:ascii="Trebuchet MS" w:hAnsi="Trebuchet MS"/>
-          <w:sz w:val="20"/>
-          <w:szCs w:val="20"/>
-        </w:rPr>
-      </w:pPr>
-      <w:proofErr w:type="spellStart"/>
-      <w:r>
-        <w:rPr>
-          <w:rFonts w:ascii="Trebuchet MS" w:hAnsi="Trebuchet MS"/>
-          <w:sz w:val="20"/>
-          <w:szCs w:val="20"/>
-        </w:rPr>
-        <w:t>FormElement</w:t>
-      </w:r>
-      <w:proofErr w:type="spellEnd"/>
-      <w:r>
-        <w:rPr>
-          <w:rFonts w:ascii="Trebuchet MS" w:hAnsi="Trebuchet MS"/>
-          <w:sz w:val="20"/>
-          <w:szCs w:val="20"/>
-        </w:rPr>
-        <w:t xml:space="preserve"> : </w:t>
-      </w:r>
-      <w:proofErr w:type="spellStart"/>
-      <w:r>
-        <w:rPr>
-          <w:rFonts w:ascii="Times New Roman" w:hAnsi="Times New Roman" w:cs="Times New Roman"/>
-          <w:sz w:val="20"/>
-          <w:szCs w:val="20"/>
-        </w:rPr>
-        <w:t>CurrentForms.billing.paymentMethods.creditCard</w:t>
-      </w:r>
-      <w:proofErr w:type="spellEnd"/>
-    </w:p>
-    <w:p>
-      <w:pPr>
-        <w:pStyle w:val="ListParagraph"/>
-        <w:numPr>
-          <w:ilvl w:val="0"/>
-          <w:numId w:val="20"/>
-        </w:numPr>
-        <w:rPr>
-          <w:rFonts w:ascii="Trebuchet MS" w:hAnsi="Trebuchet MS"/>
-          <w:sz w:val="20"/>
-          <w:szCs w:val="20"/>
-        </w:rPr>
-      </w:pPr>
-      <w:proofErr w:type="spellStart"/>
-      <w:r>
-        <w:rPr>
-          <w:rFonts w:ascii="Trebuchet MS" w:hAnsi="Trebuchet MS"/>
-          <w:sz w:val="20"/>
-          <w:szCs w:val="20"/>
-        </w:rPr>
-        <w:lastRenderedPageBreak/>
-        <w:t>FormElement</w:t>
-      </w:r>
-      <w:proofErr w:type="spellEnd"/>
-      <w:r>
-        <w:rPr>
-          <w:rFonts w:ascii="Trebuchet MS" w:hAnsi="Trebuchet MS"/>
-          <w:sz w:val="20"/>
-          <w:szCs w:val="20"/>
-        </w:rPr>
-        <w:t xml:space="preserve"> : </w:t>
-      </w:r>
-      <w:proofErr w:type="spellStart"/>
-      <w:r>
-        <w:rPr>
-          <w:rFonts w:ascii="Times New Roman" w:hAnsi="Times New Roman" w:cs="Times New Roman"/>
-          <w:sz w:val="20"/>
-          <w:szCs w:val="20"/>
-        </w:rPr>
-        <w:t>CurrentForms.billing.paymentMethods.bml</w:t>
-      </w:r>
-      <w:proofErr w:type="spellEnd"/>
-    </w:p>
-    <w:p>
-      <w:pPr>
-        <w:pStyle w:val="ListParagraph"/>
-        <w:numPr>
-          <w:ilvl w:val="0"/>
-          <w:numId w:val="20"/>
-        </w:numPr>
-        <w:rPr>
-          <w:rFonts w:ascii="Trebuchet MS" w:hAnsi="Trebuchet MS"/>
-          <w:sz w:val="20"/>
-          <w:szCs w:val="20"/>
-        </w:rPr>
-      </w:pPr>
-      <w:proofErr w:type="spellStart"/>
-      <w:r>
-        <w:rPr>
-          <w:rFonts w:ascii="Trebuchet MS" w:hAnsi="Trebuchet MS"/>
-          <w:sz w:val="20"/>
-          <w:szCs w:val="20"/>
-        </w:rPr>
-        <w:t>FormElement</w:t>
-      </w:r>
-      <w:proofErr w:type="spellEnd"/>
-      <w:r>
-        <w:rPr>
-          <w:rFonts w:ascii="Trebuchet MS" w:hAnsi="Trebuchet MS"/>
-          <w:sz w:val="20"/>
-          <w:szCs w:val="20"/>
-        </w:rPr>
-        <w:t xml:space="preserve"> : </w:t>
-      </w:r>
-      <w:proofErr w:type="spellStart"/>
-      <w:r>
-        <w:rPr>
-          <w:rFonts w:ascii="Times New Roman" w:hAnsi="Times New Roman" w:cs="Times New Roman"/>
-          <w:sz w:val="20"/>
-          <w:szCs w:val="20"/>
-        </w:rPr>
-        <w:t>CurrentForms.billing.paymentMethods.creditCard</w:t>
-      </w:r>
-      <w:proofErr w:type="spellEnd"/>
-    </w:p>
-    <w:p>
-      <w:pPr>
-        <w:pStyle w:val="ListParagraph"/>
-        <w:numPr>
-          <w:ilvl w:val="0"/>
-          <w:numId w:val="20"/>
-        </w:numPr>
-        <w:rPr>
-          <w:rFonts w:ascii="Trebuchet MS" w:hAnsi="Trebuchet MS"/>
-          <w:sz w:val="20"/>
-          <w:szCs w:val="20"/>
-        </w:rPr>
-      </w:pPr>
-      <w:proofErr w:type="spellStart"/>
-      <w:r>
-        <w:rPr>
-          <w:rFonts w:ascii="Trebuchet MS" w:hAnsi="Trebuchet MS"/>
-          <w:sz w:val="20"/>
-          <w:szCs w:val="20"/>
-        </w:rPr>
-        <w:t>FormElement</w:t>
-      </w:r>
-      <w:proofErr w:type="spellEnd"/>
-      <w:r>
-        <w:rPr>
-          <w:rFonts w:ascii="Trebuchet MS" w:hAnsi="Trebuchet MS"/>
-          <w:sz w:val="20"/>
-          <w:szCs w:val="20"/>
-        </w:rPr>
-        <w:t xml:space="preserve"> : </w:t>
-      </w:r>
-      <w:proofErr w:type="spellStart"/>
-      <w:r>
-        <w:rPr>
-          <w:rFonts w:ascii="Times New Roman" w:hAnsi="Times New Roman" w:cs="Times New Roman"/>
-          <w:sz w:val="20"/>
-          <w:szCs w:val="20"/>
-        </w:rPr>
-        <w:t>CurrentForms.billing.paymentMethods.bml</w:t>
-      </w:r>
-      <w:proofErr w:type="spellEnd"/>
-    </w:p>
-    <w:p>
-      <w:pPr>
-        <w:pStyle w:val="ListParagraph"/>
-        <w:numPr>
-          <w:ilvl w:val="0"/>
-          <w:numId w:val="20"/>
-        </w:numPr>
-        <w:rPr>
-          <w:rFonts w:ascii="Trebuchet MS" w:hAnsi="Trebuchet MS"/>
-          <w:sz w:val="20"/>
-          <w:szCs w:val="20"/>
-        </w:rPr>
-      </w:pPr>
-      <w:r>
-        <w:rPr>
-          <w:rFonts w:ascii="Trebuchet MS" w:hAnsi="Trebuchet MS"/>
-          <w:sz w:val="20"/>
-          <w:szCs w:val="20"/>
-        </w:rPr>
-        <w:t>Decision Key</w:t>
-      </w:r>
-      <w:r>
-        <w:rPr>
-          <w:rFonts w:ascii="Trebuchet MS" w:hAnsi="Trebuchet MS"/>
-          <w:sz w:val="20"/>
-          <w:szCs w:val="20"/>
-        </w:rPr>
-        <w:t xml:space="preserve"> : </w:t>
-      </w:r>
-      <w:proofErr w:type="spellStart"/>
-      <w:r>
-        <w:rPr>
-          <w:rFonts w:ascii="Times New Roman" w:hAnsi="Times New Roman" w:cs="Times New Roman"/>
-          <w:sz w:val="20"/>
-          <w:szCs w:val="20"/>
-        </w:rPr>
-        <w:t>CurrentForms.billing.paymentMethods.bml.ssn.valid</w:t>
-      </w:r>
-      <w:proofErr w:type="spellEnd"/>
-    </w:p>
-    <w:p>
-      <w:pPr>
-        <w:pStyle w:val="ListParagraph"/>
-        <w:numPr>
-          <w:ilvl w:val="0"/>
-          <w:numId w:val="20"/>
-        </w:numPr>
-        <w:rPr>
-          <w:rFonts w:ascii="Trebuchet MS" w:hAnsi="Trebuchet MS"/>
-          <w:sz w:val="20"/>
-          <w:szCs w:val="20"/>
-        </w:rPr>
-      </w:pPr>
-      <w:r>
-        <w:rPr>
-          <w:rFonts w:ascii="Trebuchet MS" w:hAnsi="Trebuchet MS"/>
-          <w:sz w:val="20"/>
-          <w:szCs w:val="20"/>
-        </w:rPr>
-        <w:t xml:space="preserve">Name : </w:t>
-      </w:r>
-      <w:r>
-        <w:rPr>
-          <w:rFonts w:ascii="Times New Roman" w:hAnsi="Times New Roman" w:cs="Times New Roman"/>
-          <w:sz w:val="20"/>
-          <w:szCs w:val="20"/>
-        </w:rPr>
-        <w:t>e</w:t>
-      </w:r>
-      <w:r>
-        <w:rPr>
-          <w:rFonts w:ascii="Times New Roman" w:hAnsi="Times New Roman" w:cs="Times New Roman"/>
-          <w:sz w:val="20"/>
-          <w:szCs w:val="20"/>
-        </w:rPr>
-        <w:t>rror</w:t>
-      </w:r>
-    </w:p>
-    <w:p>
-      <w:pPr>
-        <w:pStyle w:val="ListParagraph"/>
-        <w:numPr>
-          <w:ilvl w:val="0"/>
-          <w:numId w:val="20"/>
-        </w:numPr>
-        <w:rPr>
-          <w:rFonts w:ascii="Trebuchet MS" w:hAnsi="Trebuchet MS"/>
-          <w:sz w:val="20"/>
-          <w:szCs w:val="20"/>
-        </w:rPr>
-      </w:pPr>
-      <w:r>
-        <w:rPr>
-          <w:rFonts w:ascii="Trebuchet MS" w:hAnsi="Trebuchet MS"/>
-          <w:sz w:val="20"/>
-          <w:szCs w:val="20"/>
-        </w:rPr>
-        <w:t>The</w:t>
-      </w:r>
-      <w:r>
-        <w:rPr>
-          <w:rFonts w:ascii="Trebuchet MS" w:hAnsi="Trebuchet MS"/>
-          <w:sz w:val="20"/>
-          <w:szCs w:val="20"/>
-        </w:rPr>
-        <w:t xml:space="preserve"> End Node with empty Description and Name values.</w:t>
-      </w:r>
-    </w:p>
-    <w:p>
-      <w:pPr>
-        <w:rPr>
-          <w:rFonts w:ascii="Trebuchet MS" w:hAnsi="Trebuchet MS"/>
-          <w:sz w:val="20"/>
-          <w:szCs w:val="20"/>
-        </w:rPr>
-      </w:pPr>
-    </w:p>
-    <w:p>
-      <w:pPr>
-        <w:rPr>
-          <w:rFonts w:ascii="Trebuchet MS" w:hAnsi="Trebuchet MS"/>
-          <w:sz w:val="20"/>
-          <w:szCs w:val="20"/>
-        </w:rPr>
-      </w:pPr>
-    </w:p>
-    <w:p>
-      <w:pPr>
-        <w:ind w:left="270" w:firstLine="360"/>
-        <w:jc w:val="both"/>
-        <w:rPr>
-          <w:rFonts w:ascii="Trebuchet MS" w:hAnsi="Trebuchet MS"/>
-          <w:sz w:val="20"/>
-          <w:szCs w:val="20"/>
-        </w:rPr>
-      </w:pPr>
-      <w:r>
-        <w:rPr>
-          <w:rFonts w:ascii="Trebuchet MS" w:hAnsi="Trebuchet MS"/>
-          <w:sz w:val="20"/>
-          <w:szCs w:val="20"/>
-        </w:rPr>
-        <w:t xml:space="preserve">To split the </w:t>
-      </w:r>
-      <w:r>
-        <w:rPr>
-          <w:rFonts w:ascii="Trebuchet MS" w:hAnsi="Trebuchet MS"/>
-          <w:sz w:val="20"/>
-          <w:szCs w:val="20"/>
-        </w:rPr>
-        <w:t xml:space="preserve">full </w:t>
-      </w:r>
-      <w:r>
-        <w:rPr>
-          <w:rFonts w:ascii="Trebuchet MS" w:hAnsi="Trebuchet MS"/>
-          <w:sz w:val="20"/>
-          <w:szCs w:val="20"/>
-        </w:rPr>
-        <w:t>Card Holder name for Ame</w:t>
-      </w:r>
-      <w:r>
-        <w:rPr>
-          <w:rFonts w:ascii="Trebuchet MS" w:hAnsi="Trebuchet MS"/>
-          <w:sz w:val="20"/>
-          <w:szCs w:val="20"/>
-        </w:rPr>
-        <w:t>rican E</w:t>
-      </w:r>
-      <w:r>
-        <w:rPr>
-          <w:rFonts w:ascii="Trebuchet MS" w:hAnsi="Trebuchet MS"/>
-          <w:sz w:val="20"/>
-          <w:szCs w:val="20"/>
-        </w:rPr>
-        <w:t>x</w:t>
-      </w:r>
-      <w:r>
-        <w:rPr>
-          <w:rFonts w:ascii="Trebuchet MS" w:hAnsi="Trebuchet MS"/>
-          <w:sz w:val="20"/>
-          <w:szCs w:val="20"/>
-        </w:rPr>
-        <w:t>press</w:t>
-      </w:r>
-      <w:r>
-        <w:rPr>
-          <w:rFonts w:ascii="Trebuchet MS" w:hAnsi="Trebuchet MS"/>
-          <w:sz w:val="20"/>
-          <w:szCs w:val="20"/>
-        </w:rPr>
-        <w:t xml:space="preserve"> cards </w:t>
-      </w:r>
-      <w:r>
-        <w:rPr>
-          <w:rFonts w:ascii="Trebuchet MS" w:hAnsi="Trebuchet MS"/>
-          <w:sz w:val="20"/>
-          <w:szCs w:val="20"/>
-        </w:rPr>
-        <w:t>in</w:t>
-      </w:r>
-      <w:r>
-        <w:rPr>
-          <w:rFonts w:ascii="Trebuchet MS" w:hAnsi="Trebuchet MS"/>
-          <w:sz w:val="20"/>
-          <w:szCs w:val="20"/>
-        </w:rPr>
-        <w:t xml:space="preserve">to First Name and Last Name the validation logic was changed in </w:t>
-      </w:r>
-      <w:proofErr w:type="spellStart"/>
-      <w:r>
-        <w:rPr>
-          <w:rFonts w:ascii="Trebuchet MS" w:hAnsi="Trebuchet MS"/>
-          <w:sz w:val="20"/>
-          <w:szCs w:val="20"/>
-        </w:rPr>
-        <w:t>COBilling-</w:t>
-      </w:r>
-      <w:r>
-        <w:rPr>
-          <w:rFonts w:ascii="Trebuchet MS" w:hAnsi="Trebuchet MS"/>
-          <w:sz w:val="20"/>
-          <w:szCs w:val="20"/>
-        </w:rPr>
-        <w:t>ValidateBilling</w:t>
-      </w:r>
-      <w:proofErr w:type="spellEnd"/>
-      <w:r>
-        <w:rPr>
-          <w:rFonts w:ascii="Trebuchet MS" w:hAnsi="Trebuchet MS"/>
-          <w:sz w:val="20"/>
-          <w:szCs w:val="20"/>
-        </w:rPr>
-        <w:t xml:space="preserve">. </w:t>
-      </w:r>
-    </w:p>
-    <w:p>
-      <w:pPr>
-        <w:ind w:left="270" w:firstLine="360"/>
-        <w:jc w:val="both"/>
-        <w:rPr>
-          <w:rFonts w:ascii="Trebuchet MS" w:hAnsi="Trebuchet MS"/>
-          <w:sz w:val="20"/>
-          <w:szCs w:val="20"/>
-        </w:rPr>
-      </w:pPr>
-      <w:r>
-        <w:rPr>
-          <w:rFonts w:ascii="Trebuchet MS" w:hAnsi="Trebuchet MS"/>
-          <w:sz w:val="20"/>
-          <w:szCs w:val="20"/>
-        </w:rPr>
-        <w:t xml:space="preserve">After the </w:t>
-      </w:r>
-      <w:proofErr w:type="spellStart"/>
-      <w:r>
-        <w:rPr>
-          <w:rFonts w:ascii="Trebuchet MS" w:hAnsi="Trebuchet MS"/>
-          <w:sz w:val="20"/>
-          <w:szCs w:val="20"/>
-        </w:rPr>
-        <w:t>ValidateBilling</w:t>
-      </w:r>
-      <w:proofErr w:type="spellEnd"/>
-      <w:r>
-        <w:rPr>
-          <w:rFonts w:ascii="Trebuchet MS" w:hAnsi="Trebuchet MS"/>
-          <w:sz w:val="20"/>
-          <w:szCs w:val="20"/>
-        </w:rPr>
-        <w:t xml:space="preserve"> start node add the Decision node. The ‘no’ transition goes to the default implementation for case if </w:t>
-      </w:r>
-      <w:proofErr w:type="spellStart"/>
-      <w:r>
-        <w:rPr>
-          <w:rFonts w:ascii="Trebuchet MS" w:hAnsi="Trebuchet MS"/>
-          <w:sz w:val="20"/>
-          <w:szCs w:val="20"/>
-        </w:rPr>
-        <w:t>HiPay</w:t>
-      </w:r>
-      <w:proofErr w:type="spellEnd"/>
-      <w:r>
-        <w:rPr>
-          <w:rFonts w:ascii="Trebuchet MS" w:hAnsi="Trebuchet MS"/>
-          <w:sz w:val="20"/>
-          <w:szCs w:val="20"/>
-        </w:rPr>
-        <w:t xml:space="preserve"> is disabled</w:t>
-      </w:r>
-      <w:r>
-        <w:rPr>
-          <w:rFonts w:ascii="Trebuchet MS" w:hAnsi="Trebuchet MS"/>
-          <w:sz w:val="20"/>
-          <w:szCs w:val="20"/>
-        </w:rPr>
-        <w:t>.</w:t>
-      </w:r>
-    </w:p>
-    <w:p>
-      <w:pPr>
-        <w:ind w:left="540"/>
-        <w:jc w:val="both"/>
-        <w:rPr>
-          <w:rFonts w:ascii="Trebuchet MS" w:hAnsi="Trebuchet MS"/>
-          <w:sz w:val="20"/>
-          <w:szCs w:val="20"/>
-        </w:rPr>
-      </w:pPr>
-      <w:r>
-        <w:rPr>
-          <w:rFonts w:ascii="Trebuchet MS" w:hAnsi="Trebuchet MS"/>
-          <w:noProof/>
-          <w:sz w:val="20"/>
-          <w:szCs w:val="20"/>
-        </w:rPr>
-        <w:drawing>
-          <wp:inline distT="0" distB="0" distL="0" distR="0" wp14:anchorId="585C27CC" wp14:editId="1B8B03EF">
-            <wp:extent cx="4018909" cy="2075152"/>
-            <wp:effectExtent l="19050" t="19050" r="20320" b="20955"/>
-            <wp:docPr id="53" name="Picture 53"/>
-            <wp:cNvGraphicFramePr>
-              <a:graphicFrameLocks xmlns:a="http://schemas.openxmlformats.org/drawingml/2006/main" noChangeAspect="1"/>
-            </wp:cNvGraphicFramePr>
-            <a:graphic xmlns:a="http://schemas.openxmlformats.org/drawingml/2006/main">
-              <a:graphicData uri="http://schemas.openxmlformats.org/drawingml/2006/picture">
-                <pic:pic xmlns:pic="http://schemas.openxmlformats.org/drawingml/2006/picture">
-                  <pic:nvPicPr>
-                    <pic:cNvPr id="0" name="CBVB_1.png"/>
-                    <pic:cNvPicPr/>
-                  </pic:nvPicPr>
-                  <pic:blipFill>
-                    <a:blip r:embed="rId46">
-                      <a:extLst>
-                        <a:ext uri="{28A0092B-C50C-407E-A947-70E740481C1C}">
-                          <a14:useLocalDpi xmlns:a14="http://schemas.microsoft.com/office/drawing/2010/main" val="0"/>
-                        </a:ext>
-                      </a:extLst>
-                    </a:blip>
-                    <a:stretch>
-                      <a:fillRect/>
-                    </a:stretch>
-                  </pic:blipFill>
-                  <pic:spPr>
-                    <a:xfrm>
-                      <a:off x="0" y="0"/>
-                      <a:ext cx="4018909" cy="2075152"/>
-                    </a:xfrm>
-                    <a:prstGeom prst="rect">
-                      <a:avLst/>
-                    </a:prstGeom>
-                    <a:ln w="3175">
-                      <a:solidFill>
-                        <a:schemeClr val="tx1"/>
-                      </a:solidFill>
-                    </a:ln>
-                  </pic:spPr>
-                </pic:pic>
-              </a:graphicData>
-            </a:graphic>
-          </wp:inline>
-        </w:drawing>
-      </w:r>
-    </w:p>
-    <w:p>
-      <w:pPr>
-        <w:ind w:left="270" w:firstLine="360"/>
-        <w:jc w:val="both"/>
-        <w:rPr>
-          <w:rFonts w:ascii="Trebuchet MS" w:hAnsi="Trebuchet MS"/>
-          <w:sz w:val="20"/>
-          <w:szCs w:val="20"/>
-        </w:rPr>
-      </w:pPr>
-    </w:p>
-    <w:p>
-      <w:pPr>
-        <w:ind w:left="270" w:firstLine="360"/>
-        <w:jc w:val="both"/>
-        <w:rPr>
-          <w:rFonts w:ascii="Trebuchet MS" w:hAnsi="Trebuchet MS"/>
-          <w:sz w:val="20"/>
-          <w:szCs w:val="20"/>
-        </w:rPr>
-      </w:pPr>
-      <w:r>
-        <w:rPr>
-          <w:rFonts w:ascii="Trebuchet MS" w:hAnsi="Trebuchet MS"/>
-          <w:sz w:val="20"/>
-          <w:szCs w:val="20"/>
-        </w:rPr>
-        <w:t xml:space="preserve">For case if </w:t>
-      </w:r>
-      <w:proofErr w:type="spellStart"/>
-      <w:r>
-        <w:rPr>
-          <w:rFonts w:ascii="Trebuchet MS" w:hAnsi="Trebuchet MS"/>
-          <w:sz w:val="20"/>
-          <w:szCs w:val="20"/>
-        </w:rPr>
-        <w:t>HiPay</w:t>
-      </w:r>
-      <w:proofErr w:type="spellEnd"/>
-      <w:r>
-        <w:rPr>
-          <w:rFonts w:ascii="Trebuchet MS" w:hAnsi="Trebuchet MS"/>
-          <w:sz w:val="20"/>
-          <w:szCs w:val="20"/>
-        </w:rPr>
-        <w:t xml:space="preserve"> is enabled add the nodes described below</w:t>
-      </w:r>
-      <w:r>
-        <w:rPr>
-          <w:rFonts w:ascii="Trebuchet MS" w:hAnsi="Trebuchet MS"/>
-          <w:sz w:val="20"/>
-          <w:szCs w:val="20"/>
-        </w:rPr>
-        <w:t>.</w:t>
-      </w:r>
-    </w:p>
-    <w:p>
-      <w:pPr>
-        <w:ind w:left="270" w:firstLine="360"/>
-        <w:jc w:val="both"/>
-        <w:rPr>
-          <w:rFonts w:ascii="Trebuchet MS" w:hAnsi="Trebuchet MS"/>
-          <w:sz w:val="20"/>
-          <w:szCs w:val="20"/>
-        </w:rPr>
-      </w:pPr>
-      <w:r>
-        <w:rPr>
-          <w:rFonts w:ascii="Trebuchet MS" w:hAnsi="Trebuchet MS"/>
-          <w:noProof/>
-          <w:sz w:val="20"/>
-          <w:szCs w:val="20"/>
-        </w:rPr>
-        <w:drawing>
-          <wp:inline distT="0" distB="0" distL="0" distR="0" wp14:anchorId="29969950" wp14:editId="0B53227D">
-            <wp:extent cx="3886014" cy="3038717"/>
-            <wp:effectExtent l="19050" t="19050" r="19685" b="9525"/>
-            <wp:docPr id="54" name="Picture 54"/>
-            <wp:cNvGraphicFramePr>
-              <a:graphicFrameLocks xmlns:a="http://schemas.openxmlformats.org/drawingml/2006/main" noChangeAspect="1"/>
-            </wp:cNvGraphicFramePr>
-            <a:graphic xmlns:a="http://schemas.openxmlformats.org/drawingml/2006/main">
-              <a:graphicData uri="http://schemas.openxmlformats.org/drawingml/2006/picture">
-                <pic:pic xmlns:pic="http://schemas.openxmlformats.org/drawingml/2006/picture">
-                  <pic:nvPicPr>
-                    <pic:cNvPr id="0" name="CBVB_1.png"/>
-                    <pic:cNvPicPr/>
-                  </pic:nvPicPr>
-                  <pic:blipFill>
-                    <a:blip r:embed="rId47" cstate="print">
-                      <a:extLst>
-                        <a:ext uri="{28A0092B-C50C-407E-A947-70E740481C1C}">
-                          <a14:useLocalDpi xmlns:a14="http://schemas.microsoft.com/office/drawing/2010/main" val="0"/>
-                        </a:ext>
-                      </a:extLst>
-                    </a:blip>
-                    <a:stretch>
-                      <a:fillRect/>
-                    </a:stretch>
-                  </pic:blipFill>
-                  <pic:spPr>
-                    <a:xfrm>
-                      <a:off x="0" y="0"/>
-                      <a:ext cx="3886014" cy="3038717"/>
-                    </a:xfrm>
-                    <a:prstGeom prst="rect">
-                      <a:avLst/>
-                    </a:prstGeom>
-                    <a:ln w="3175">
-                      <a:solidFill>
-                        <a:schemeClr val="tx1"/>
-                      </a:solidFill>
-                    </a:ln>
-                  </pic:spPr>
-                </pic:pic>
-              </a:graphicData>
-            </a:graphic>
-          </wp:inline>
-        </w:drawing>
-      </w:r>
-    </w:p>
-    <w:p>
-      <w:pPr>
-        <w:spacing w:after="0" w:line="240" w:lineRule="auto"/>
-        <w:ind w:left="540"/>
-        <w:rPr>
-          <w:rFonts w:ascii="Trebuchet MS" w:hAnsi="Trebuchet MS"/>
-          <w:sz w:val="20"/>
-          <w:szCs w:val="20"/>
-        </w:rPr>
-      </w:pPr>
-    </w:p>
-    <w:p>
-      <w:pPr>
-        <w:spacing w:after="0" w:line="240" w:lineRule="auto"/>
-        <w:ind w:left="540"/>
-        <w:rPr>
-          <w:rFonts w:ascii="Trebuchet MS" w:hAnsi="Trebuchet MS"/>
-          <w:sz w:val="20"/>
-          <w:szCs w:val="20"/>
-        </w:rPr>
-      </w:pPr>
-      <w:r>
-        <w:rPr>
-          <w:rFonts w:ascii="Trebuchet MS" w:hAnsi="Trebuchet MS"/>
-          <w:noProof/>
-          <w:sz w:val="20"/>
-          <w:szCs w:val="20"/>
-        </w:rPr>
-        <w:drawing>
-          <wp:inline distT="0" distB="0" distL="0" distR="0" wp14:anchorId="0F446B49" wp14:editId="72457F9D">
-            <wp:extent cx="3985146" cy="2322147"/>
-            <wp:effectExtent l="19050" t="19050" r="15875" b="21590"/>
-            <wp:docPr id="23" name="Picture 23"/>
-            <wp:cNvGraphicFramePr>
-              <a:graphicFrameLocks xmlns:a="http://schemas.openxmlformats.org/drawingml/2006/main" noChangeAspect="1"/>
-            </wp:cNvGraphicFramePr>
-            <a:graphic xmlns:a="http://schemas.openxmlformats.org/drawingml/2006/main">
-              <a:graphicData uri="http://schemas.openxmlformats.org/drawingml/2006/picture">
-                <pic:pic xmlns:pic="http://schemas.openxmlformats.org/drawingml/2006/picture">
-                  <pic:nvPicPr>
-                    <pic:cNvPr id="0" name="CBVB_2.png"/>
-                    <pic:cNvPicPr/>
-                  </pic:nvPicPr>
-                  <pic:blipFill>
-                    <a:blip r:embed="rId48" cstate="print">
-                      <a:extLst>
-                        <a:ext uri="{28A0092B-C50C-407E-A947-70E740481C1C}">
-                          <a14:useLocalDpi xmlns:a14="http://schemas.microsoft.com/office/drawing/2010/main" val="0"/>
-                        </a:ext>
-                      </a:extLst>
-                    </a:blip>
-                    <a:stretch>
-                      <a:fillRect/>
-                    </a:stretch>
-                  </pic:blipFill>
-                  <pic:spPr>
-                    <a:xfrm>
-                      <a:off x="0" y="0"/>
-                      <a:ext cx="3992287" cy="2326308"/>
-                    </a:xfrm>
-                    <a:prstGeom prst="rect">
-                      <a:avLst/>
-                    </a:prstGeom>
-                    <a:ln w="3175">
-                      <a:solidFill>
-                        <a:schemeClr val="tx1"/>
-                      </a:solidFill>
-                    </a:ln>
-                  </pic:spPr>
-                </pic:pic>
-              </a:graphicData>
-            </a:graphic>
-          </wp:inline>
-        </w:drawing>
-      </w:r>
-    </w:p>
-    <w:p>
-      <w:pPr>
-        <w:pStyle w:val="ListParagraph"/>
-        <w:numPr>
-          <w:ilvl w:val="0"/>
-          <w:numId w:val="43"/>
-        </w:numPr>
-        <w:spacing w:after="0" w:line="240" w:lineRule="auto"/>
-        <w:rPr>
-          <w:rFonts w:ascii="Trebuchet MS" w:hAnsi="Trebuchet MS"/>
-          <w:sz w:val="20"/>
-          <w:szCs w:val="20"/>
-        </w:rPr>
-      </w:pPr>
-      <w:r>
-        <w:rPr>
-          <w:rFonts w:ascii="Trebuchet MS" w:hAnsi="Trebuchet MS"/>
-          <w:sz w:val="20"/>
-          <w:szCs w:val="20"/>
-        </w:rPr>
-        <w:t>D</w:t>
-      </w:r>
-      <w:r>
-        <w:rPr>
-          <w:rFonts w:ascii="Trebuchet MS" w:hAnsi="Trebuchet MS"/>
-          <w:sz w:val="20"/>
-          <w:szCs w:val="20"/>
-        </w:rPr>
-        <w:t>ecision Key :</w:t>
-      </w:r>
-      <w:r>
-        <w:rPr>
-          <w:rFonts w:ascii="Times New Roman" w:hAnsi="Times New Roman" w:cs="Times New Roman"/>
-          <w:sz w:val="20"/>
-          <w:szCs w:val="20"/>
-        </w:rPr>
-        <w:t xml:space="preserve"> dw.system.Site.getCurrent().getCustomPreferenceValue('hipayEnabled')</w:t>
-      </w:r>
-    </w:p>
-    <w:p>
-      <w:pPr>
-        <w:pStyle w:val="ListParagraph"/>
-        <w:numPr>
-          <w:ilvl w:val="0"/>
-          <w:numId w:val="43"/>
-        </w:numPr>
-        <w:spacing w:after="0" w:line="240" w:lineRule="auto"/>
-        <w:rPr>
-          <w:rFonts w:ascii="Trebuchet MS" w:hAnsi="Trebuchet MS"/>
-          <w:sz w:val="20"/>
-          <w:szCs w:val="20"/>
-        </w:rPr>
-      </w:pPr>
-      <w:r>
-        <w:rPr>
-          <w:rFonts w:ascii="Trebuchet MS" w:hAnsi="Trebuchet MS"/>
-          <w:sz w:val="20"/>
-          <w:szCs w:val="20"/>
-        </w:rPr>
-        <w:t>D</w:t>
-      </w:r>
-      <w:r>
-        <w:rPr>
-          <w:rFonts w:ascii="Trebuchet MS" w:hAnsi="Trebuchet MS"/>
-          <w:sz w:val="20"/>
-          <w:szCs w:val="20"/>
-        </w:rPr>
-        <w:t xml:space="preserve">ecision Key : </w:t>
-      </w:r>
-      <w:proofErr w:type="spellStart"/>
-      <w:r>
-        <w:rPr>
-          <w:rFonts w:ascii="Times New Roman" w:hAnsi="Times New Roman" w:cs="Times New Roman"/>
-          <w:sz w:val="20"/>
-          <w:szCs w:val="20"/>
-        </w:rPr>
-        <w:t>CurrentForms.billing.billingAddress.valid</w:t>
-      </w:r>
-      <w:proofErr w:type="spellEnd"/>
-    </w:p>
-    <w:p>
-      <w:pPr>
-        <w:pStyle w:val="ListParagraph"/>
-        <w:numPr>
-          <w:ilvl w:val="0"/>
-          <w:numId w:val="43"/>
-        </w:numPr>
-        <w:spacing w:after="0" w:line="240" w:lineRule="auto"/>
-        <w:rPr>
-          <w:rFonts w:ascii="Trebuchet MS" w:hAnsi="Trebuchet MS"/>
-          <w:sz w:val="20"/>
-          <w:szCs w:val="20"/>
-        </w:rPr>
-      </w:pPr>
-      <w:r>
-        <w:rPr>
-          <w:rFonts w:ascii="Trebuchet MS" w:hAnsi="Trebuchet MS"/>
-          <w:sz w:val="20"/>
-          <w:szCs w:val="20"/>
-        </w:rPr>
-        <w:t xml:space="preserve">Decision Key : </w:t>
-      </w:r>
-      <w:r>
-        <w:rPr>
-          <w:rFonts w:ascii="Times New Roman" w:hAnsi="Times New Roman" w:cs="Times New Roman"/>
-          <w:sz w:val="20"/>
-          <w:szCs w:val="20"/>
-        </w:rPr>
-        <w:t>!empty(</w:t>
-      </w:r>
-      <w:proofErr w:type="spellStart"/>
-      <w:r>
-        <w:rPr>
-          <w:rFonts w:ascii="Times New Roman" w:hAnsi="Times New Roman" w:cs="Times New Roman"/>
-          <w:sz w:val="20"/>
-          <w:szCs w:val="20"/>
-        </w:rPr>
-        <w:t>CurrentHttpParameterMap.noPaymentNeeded.value</w:t>
-      </w:r>
-      <w:proofErr w:type="spellEnd"/>
-      <w:r>
-        <w:rPr>
-          <w:rFonts w:ascii="Times New Roman" w:hAnsi="Times New Roman" w:cs="Times New Roman"/>
-          <w:sz w:val="20"/>
-          <w:szCs w:val="20"/>
-        </w:rPr>
-        <w:t>)</w:t>
-      </w:r>
-    </w:p>
-    <w:p>
-      <w:pPr>
-        <w:pStyle w:val="ListParagraph"/>
-        <w:numPr>
-          <w:ilvl w:val="0"/>
-          <w:numId w:val="43"/>
-        </w:numPr>
-        <w:spacing w:after="0" w:line="240" w:lineRule="auto"/>
-        <w:rPr>
-          <w:rFonts w:ascii="Trebuchet MS" w:hAnsi="Trebuchet MS"/>
-          <w:sz w:val="20"/>
-          <w:szCs w:val="20"/>
-        </w:rPr>
-      </w:pPr>
-      <w:r>
-        <w:rPr>
-          <w:rFonts w:ascii="Trebuchet MS" w:hAnsi="Trebuchet MS"/>
-          <w:sz w:val="20"/>
-          <w:szCs w:val="20"/>
-        </w:rPr>
-        <w:t>The</w:t>
-      </w:r>
-      <w:r>
-        <w:rPr>
-          <w:rFonts w:ascii="Trebuchet MS" w:hAnsi="Trebuchet MS"/>
-          <w:sz w:val="20"/>
-          <w:szCs w:val="20"/>
-        </w:rPr>
-        <w:t xml:space="preserve"> End Node with empty Description and Name values.</w:t>
-      </w:r>
-    </w:p>
-    <w:p>
-      <w:pPr>
-        <w:pStyle w:val="ListParagraph"/>
-        <w:numPr>
-          <w:ilvl w:val="0"/>
-          <w:numId w:val="43"/>
-        </w:numPr>
-        <w:spacing w:after="0" w:line="240" w:lineRule="auto"/>
-        <w:rPr>
-          <w:rFonts w:ascii="Trebuchet MS" w:hAnsi="Trebuchet MS"/>
-          <w:sz w:val="20"/>
-          <w:szCs w:val="20"/>
-        </w:rPr>
-      </w:pPr>
-      <w:r>
-        <w:rPr>
-          <w:rFonts w:ascii="Trebuchet MS" w:hAnsi="Trebuchet MS"/>
-          <w:sz w:val="20"/>
-          <w:szCs w:val="20"/>
-        </w:rPr>
-        <w:t xml:space="preserve">Decision Key : </w:t>
-      </w:r>
-      <w:r>
-        <w:rPr>
-          <w:rFonts w:ascii="Times New Roman" w:hAnsi="Times New Roman" w:cs="Times New Roman"/>
-          <w:sz w:val="20"/>
-          <w:szCs w:val="20"/>
-        </w:rPr>
-        <w:t>!(!empty(CurrentForms.billing.paymentMethods.selectedPaymentMethodID.value) &amp;&amp; CurrentForms.billing.paymentMethods.selectedPaymentMethodID.value.equals(dw.order.PaymentInstrument.METHOD_CREDIT_CARD))</w:t>
-      </w:r>
-    </w:p>
-    <w:p>
-      <w:pPr>
-        <w:pStyle w:val="ListParagraph"/>
-        <w:numPr>
-          <w:ilvl w:val="0"/>
-          <w:numId w:val="43"/>
-        </w:numPr>
-        <w:rPr>
-          <w:rFonts w:ascii="Trebuchet MS" w:hAnsi="Trebuchet MS"/>
-          <w:sz w:val="20"/>
-          <w:szCs w:val="20"/>
-        </w:rPr>
-      </w:pPr>
-      <w:r>
-        <w:rPr>
-          <w:rFonts w:ascii="Trebuchet MS" w:hAnsi="Trebuchet MS"/>
-          <w:sz w:val="20"/>
-          <w:szCs w:val="20"/>
-        </w:rPr>
-        <w:t>Decision Key :</w:t>
-      </w:r>
-      <w:r>
-        <w:rPr>
-          <w:rFonts w:ascii="Trebuchet MS" w:hAnsi="Trebuchet MS"/>
-          <w:sz w:val="20"/>
-          <w:szCs w:val="20"/>
-        </w:rPr>
-        <w:t xml:space="preserve"> </w:t>
-      </w:r>
-      <w:proofErr w:type="spellStart"/>
-      <w:r>
-        <w:rPr>
-          <w:rFonts w:ascii="Times New Roman" w:hAnsi="Times New Roman" w:cs="Times New Roman"/>
-          <w:sz w:val="20"/>
-          <w:szCs w:val="20"/>
-        </w:rPr>
-        <w:t>CurrentForms.billing.paymentMethods.creditCard.type.value</w:t>
-      </w:r>
-      <w:proofErr w:type="spellEnd"/>
-      <w:r>
-        <w:rPr>
-          <w:rFonts w:ascii="Times New Roman" w:hAnsi="Times New Roman" w:cs="Times New Roman"/>
-          <w:sz w:val="20"/>
-          <w:szCs w:val="20"/>
-        </w:rPr>
-        <w:t xml:space="preserve"> == 'Amex'</w:t>
-      </w:r>
-    </w:p>
-    <w:p>
-      <w:pPr>
-        <w:pStyle w:val="ListParagraph"/>
-        <w:numPr>
-          <w:ilvl w:val="0"/>
-          <w:numId w:val="43"/>
-        </w:numPr>
-        <w:spacing w:after="0" w:line="240" w:lineRule="auto"/>
-        <w:rPr>
-          <w:rFonts w:ascii="Times New Roman" w:hAnsi="Times New Roman" w:cs="Times New Roman"/>
-          <w:sz w:val="20"/>
-          <w:szCs w:val="20"/>
-        </w:rPr>
-      </w:pPr>
-      <w:r>
-        <w:rPr>
-          <w:rFonts w:ascii="Trebuchet MS" w:hAnsi="Trebuchet MS"/>
-          <w:sz w:val="20"/>
-          <w:szCs w:val="20"/>
-        </w:rPr>
-        <w:t>Decision Key :</w:t>
-      </w:r>
-      <w:r>
-        <w:rPr>
-          <w:rFonts w:ascii="Trebuchet MS" w:hAnsi="Trebuchet MS"/>
-          <w:sz w:val="20"/>
-          <w:szCs w:val="20"/>
-        </w:rPr>
-        <w:t xml:space="preserve"> </w:t>
-      </w:r>
-      <w:proofErr w:type="spellStart"/>
-      <w:r>
-        <w:rPr>
-          <w:rFonts w:ascii="Times New Roman" w:hAnsi="Times New Roman" w:cs="Times New Roman"/>
-          <w:sz w:val="20"/>
-          <w:szCs w:val="20"/>
-        </w:rPr>
-        <w:t>CurrentForms.billing.paymentMethods.creditCard.owner.value</w:t>
-      </w:r>
-      <w:proofErr w:type="spellEnd"/>
-    </w:p>
-    <w:p>
-      <w:pPr>
-        <w:pStyle w:val="ListParagraph"/>
-        <w:numPr>
-          <w:ilvl w:val="0"/>
-          <w:numId w:val="43"/>
-        </w:numPr>
-        <w:spacing w:after="0" w:line="240" w:lineRule="auto"/>
-        <w:rPr>
-          <w:rFonts w:ascii="Times New Roman" w:hAnsi="Times New Roman" w:cs="Times New Roman"/>
-          <w:sz w:val="20"/>
-          <w:szCs w:val="20"/>
-        </w:rPr>
-      </w:pPr>
-      <w:proofErr w:type="spellStart"/>
-      <w:r>
-        <w:rPr>
-          <w:rFonts w:ascii="Trebuchet MS" w:hAnsi="Trebuchet MS"/>
-          <w:sz w:val="20"/>
-          <w:szCs w:val="20"/>
-        </w:rPr>
-        <w:t>FormElement</w:t>
-      </w:r>
-      <w:proofErr w:type="spellEnd"/>
-      <w:r>
-        <w:rPr>
-          <w:rFonts w:ascii="Trebuchet MS" w:hAnsi="Trebuchet MS"/>
-          <w:sz w:val="20"/>
-          <w:szCs w:val="20"/>
-        </w:rPr>
-        <w:t xml:space="preserve"> : </w:t>
-      </w:r>
-      <w:proofErr w:type="spellStart"/>
-      <w:r>
-        <w:rPr>
-          <w:rFonts w:ascii="Times New Roman" w:hAnsi="Times New Roman" w:cs="Times New Roman"/>
-          <w:sz w:val="20"/>
-          <w:szCs w:val="20"/>
-        </w:rPr>
-        <w:t>CurrentForms.billing.paymentMethods.creditCard.owner</w:t>
-      </w:r>
-      <w:proofErr w:type="spellEnd"/>
-    </w:p>
-    <w:p>
-      <w:pPr>
-        <w:pStyle w:val="ListParagraph"/>
-        <w:numPr>
-          <w:ilvl w:val="0"/>
-          <w:numId w:val="43"/>
-        </w:numPr>
-        <w:rPr>
-          <w:rFonts w:ascii="Times New Roman" w:hAnsi="Times New Roman" w:cs="Times New Roman"/>
-          <w:sz w:val="20"/>
-          <w:szCs w:val="20"/>
-        </w:rPr>
-      </w:pPr>
-      <w:r>
-        <w:rPr>
-          <w:rFonts w:ascii="Trebuchet MS" w:hAnsi="Trebuchet MS"/>
-          <w:sz w:val="20"/>
-          <w:szCs w:val="20"/>
-        </w:rPr>
-        <w:t>D</w:t>
-      </w:r>
-      <w:r>
-        <w:rPr>
-          <w:rFonts w:ascii="Trebuchet MS" w:hAnsi="Trebuchet MS"/>
-          <w:sz w:val="20"/>
-          <w:szCs w:val="20"/>
-        </w:rPr>
-        <w:t>ecision Key :</w:t>
-      </w:r>
-      <w:r>
-        <w:rPr>
-          <w:rFonts w:ascii="Trebuchet MS" w:hAnsi="Trebuchet MS"/>
-          <w:sz w:val="20"/>
-          <w:szCs w:val="20"/>
-        </w:rPr>
-        <w:t xml:space="preserve"> </w:t>
-      </w:r>
-      <w:proofErr w:type="spellStart"/>
-      <w:r>
-        <w:rPr>
-          <w:rFonts w:ascii="Times New Roman" w:hAnsi="Times New Roman" w:cs="Times New Roman"/>
-          <w:sz w:val="20"/>
-          <w:szCs w:val="20"/>
-        </w:rPr>
-        <w:t>CurrentForms.billing.paymentMethods.creditCard.ownerfirst.value</w:t>
-      </w:r>
-      <w:proofErr w:type="spellEnd"/>
-    </w:p>
-    <w:p>
-      <w:pPr>
-        <w:pStyle w:val="ListParagraph"/>
-        <w:numPr>
-          <w:ilvl w:val="0"/>
-          <w:numId w:val="43"/>
-        </w:numPr>
-        <w:rPr>
-          <w:rFonts w:ascii="Times New Roman" w:hAnsi="Times New Roman" w:cs="Times New Roman"/>
-          <w:sz w:val="20"/>
-          <w:szCs w:val="20"/>
-        </w:rPr>
-      </w:pPr>
-      <w:proofErr w:type="spellStart"/>
-      <w:r>
-        <w:rPr>
-          <w:rFonts w:ascii="Trebuchet MS" w:hAnsi="Trebuchet MS"/>
-          <w:sz w:val="20"/>
-          <w:szCs w:val="20"/>
-        </w:rPr>
-        <w:t>FormElement</w:t>
-      </w:r>
-      <w:proofErr w:type="spellEnd"/>
-      <w:r>
-        <w:rPr>
-          <w:rFonts w:ascii="Trebuchet MS" w:hAnsi="Trebuchet MS"/>
-          <w:sz w:val="20"/>
-          <w:szCs w:val="20"/>
-        </w:rPr>
-        <w:t xml:space="preserve"> :</w:t>
-      </w:r>
-      <w:r>
-        <w:t xml:space="preserve"> </w:t>
-      </w:r>
-      <w:proofErr w:type="spellStart"/>
-      <w:r>
-        <w:rPr>
-          <w:rFonts w:ascii="Times New Roman" w:hAnsi="Times New Roman" w:cs="Times New Roman"/>
-          <w:sz w:val="20"/>
-          <w:szCs w:val="20"/>
-        </w:rPr>
-        <w:t>CurrentForms.billing.paymentMethods.creditCard.ownerfirst</w:t>
-      </w:r>
-      <w:proofErr w:type="spellEnd"/>
-    </w:p>
-    <w:p>
-      <w:pPr>
-        <w:pStyle w:val="ListParagraph"/>
-        <w:numPr>
-          <w:ilvl w:val="0"/>
-          <w:numId w:val="43"/>
-        </w:numPr>
-        <w:rPr>
-          <w:rFonts w:ascii="Times New Roman" w:hAnsi="Times New Roman" w:cs="Times New Roman"/>
-          <w:sz w:val="20"/>
-          <w:szCs w:val="20"/>
-        </w:rPr>
-      </w:pPr>
-      <w:r>
-        <w:rPr>
-          <w:rFonts w:ascii="Trebuchet MS" w:hAnsi="Trebuchet MS"/>
-          <w:sz w:val="20"/>
-          <w:szCs w:val="20"/>
-        </w:rPr>
-        <w:t>D</w:t>
-      </w:r>
-      <w:r>
-        <w:rPr>
-          <w:rFonts w:ascii="Trebuchet MS" w:hAnsi="Trebuchet MS"/>
-          <w:sz w:val="20"/>
-          <w:szCs w:val="20"/>
-        </w:rPr>
-        <w:t>ecision Key :</w:t>
-      </w:r>
-      <w:r>
-        <w:rPr>
-          <w:rFonts w:ascii="Trebuchet MS" w:hAnsi="Trebuchet MS"/>
-          <w:sz w:val="20"/>
-          <w:szCs w:val="20"/>
-        </w:rPr>
-        <w:t xml:space="preserve"> </w:t>
-      </w:r>
-      <w:proofErr w:type="spellStart"/>
-      <w:r>
-        <w:rPr>
-          <w:rFonts w:ascii="Times New Roman" w:hAnsi="Times New Roman" w:cs="Times New Roman"/>
-          <w:sz w:val="20"/>
-          <w:szCs w:val="20"/>
-        </w:rPr>
-        <w:t>CurrentForms.billing.paymentMethods.creditCard.ownerlast.value</w:t>
-      </w:r>
-      <w:proofErr w:type="spellEnd"/>
-    </w:p>
-    <w:p>
-      <w:pPr>
-        <w:pStyle w:val="ListParagraph"/>
-        <w:numPr>
-          <w:ilvl w:val="0"/>
-          <w:numId w:val="43"/>
-        </w:numPr>
-        <w:rPr>
-          <w:rFonts w:ascii="Times New Roman" w:hAnsi="Times New Roman" w:cs="Times New Roman"/>
-          <w:sz w:val="20"/>
-          <w:szCs w:val="20"/>
-        </w:rPr>
-      </w:pPr>
-      <w:proofErr w:type="spellStart"/>
-      <w:r>
-        <w:rPr>
-          <w:rFonts w:ascii="Trebuchet MS" w:hAnsi="Trebuchet MS"/>
-          <w:sz w:val="20"/>
-          <w:szCs w:val="20"/>
-        </w:rPr>
-        <w:t>FormElement</w:t>
-      </w:r>
-      <w:proofErr w:type="spellEnd"/>
-      <w:r>
-        <w:rPr>
-          <w:rFonts w:ascii="Trebuchet MS" w:hAnsi="Trebuchet MS"/>
-          <w:sz w:val="20"/>
-          <w:szCs w:val="20"/>
-        </w:rPr>
-        <w:t xml:space="preserve"> : </w:t>
-      </w:r>
-      <w:proofErr w:type="spellStart"/>
-      <w:r>
-        <w:rPr>
-          <w:rFonts w:ascii="Times New Roman" w:hAnsi="Times New Roman" w:cs="Times New Roman"/>
-          <w:sz w:val="20"/>
-          <w:szCs w:val="20"/>
-        </w:rPr>
-        <w:t>CurrentForms.billing.paymentMethods.creditCard.ownerlast</w:t>
-      </w:r>
-      <w:proofErr w:type="spellEnd"/>
-    </w:p>
-    <w:p>
-      <w:pPr>
-        <w:pStyle w:val="ListParagraph"/>
-        <w:numPr>
-          <w:ilvl w:val="0"/>
-          <w:numId w:val="43"/>
-        </w:numPr>
-        <w:rPr>
-          <w:rFonts w:ascii="Times New Roman" w:hAnsi="Times New Roman" w:cs="Times New Roman"/>
-          <w:sz w:val="20"/>
-          <w:szCs w:val="20"/>
-        </w:rPr>
-      </w:pPr>
-      <w:r>
-        <w:rPr>
-          <w:rFonts w:ascii="Trebuchet MS" w:hAnsi="Trebuchet MS"/>
-          <w:sz w:val="20"/>
-          <w:szCs w:val="20"/>
-        </w:rPr>
-        <w:t xml:space="preserve">Name : </w:t>
-      </w:r>
-      <w:r>
-        <w:rPr>
-          <w:rFonts w:ascii="Times New Roman" w:hAnsi="Times New Roman" w:cs="Times New Roman"/>
-          <w:sz w:val="20"/>
-          <w:szCs w:val="20"/>
-        </w:rPr>
-        <w:t>Error</w:t>
-      </w:r>
-    </w:p>
-    <w:p>
-      <w:pPr>
-        <w:pStyle w:val="ListParagraph"/>
-        <w:numPr>
-          <w:ilvl w:val="0"/>
-          <w:numId w:val="43"/>
-        </w:numPr>
-        <w:rPr>
-          <w:rFonts w:ascii="Times New Roman" w:hAnsi="Times New Roman" w:cs="Times New Roman"/>
-          <w:sz w:val="20"/>
-          <w:szCs w:val="20"/>
-        </w:rPr>
-      </w:pPr>
-      <w:r>
-        <w:rPr>
-          <w:rFonts w:ascii="Trebuchet MS" w:hAnsi="Trebuchet MS"/>
-          <w:sz w:val="20"/>
-          <w:szCs w:val="20"/>
-        </w:rPr>
-        <w:t>D</w:t>
-      </w:r>
-      <w:r>
-        <w:rPr>
-          <w:rFonts w:ascii="Trebuchet MS" w:hAnsi="Trebuchet MS"/>
-          <w:sz w:val="20"/>
-          <w:szCs w:val="20"/>
-        </w:rPr>
-        <w:t>ecision Key :</w:t>
-      </w:r>
-      <w:r>
-        <w:rPr>
-          <w:rFonts w:ascii="Trebuchet MS" w:hAnsi="Trebuchet MS"/>
-          <w:sz w:val="20"/>
-          <w:szCs w:val="20"/>
-        </w:rPr>
-        <w:t xml:space="preserve"> </w:t>
-      </w:r>
-      <w:proofErr w:type="spellStart"/>
-      <w:r>
-        <w:rPr>
-          <w:rFonts w:ascii="Times New Roman" w:hAnsi="Times New Roman" w:cs="Times New Roman"/>
-          <w:sz w:val="20"/>
-          <w:szCs w:val="20"/>
-        </w:rPr>
-        <w:t>CurrentForms.billing.valid</w:t>
-      </w:r>
-      <w:proofErr w:type="spellEnd"/>
-    </w:p>
-    <w:p>
-      <w:pPr>
-        <w:pStyle w:val="ListParagraph"/>
-        <w:numPr>
-          <w:ilvl w:val="0"/>
-          <w:numId w:val="43"/>
-        </w:numPr>
-        <w:rPr>
-          <w:rFonts w:ascii="Times New Roman" w:hAnsi="Times New Roman" w:cs="Times New Roman"/>
-          <w:sz w:val="20"/>
-          <w:szCs w:val="20"/>
-        </w:rPr>
-      </w:pPr>
-      <w:r>
-        <w:rPr>
-          <w:rFonts w:ascii="Trebuchet MS" w:hAnsi="Trebuchet MS"/>
-          <w:sz w:val="20"/>
-          <w:szCs w:val="20"/>
-        </w:rPr>
-        <w:t xml:space="preserve">Name : </w:t>
-      </w:r>
-      <w:r>
-        <w:rPr>
-          <w:rFonts w:ascii="Times New Roman" w:hAnsi="Times New Roman" w:cs="Times New Roman"/>
-          <w:sz w:val="20"/>
-          <w:szCs w:val="20"/>
-        </w:rPr>
-        <w:t>Error</w:t>
-      </w:r>
-    </w:p>
-    <w:p>
-      <w:pPr>
-        <w:pStyle w:val="ListParagraph"/>
-        <w:numPr>
-          <w:ilvl w:val="0"/>
-          <w:numId w:val="43"/>
-        </w:numPr>
-        <w:rPr>
-          <w:rFonts w:ascii="Trebuchet MS" w:hAnsi="Trebuchet MS"/>
-          <w:sz w:val="20"/>
-          <w:szCs w:val="20"/>
-        </w:rPr>
-      </w:pPr>
-      <w:r>
-        <w:rPr>
-          <w:rFonts w:ascii="Trebuchet MS" w:hAnsi="Trebuchet MS"/>
-          <w:sz w:val="20"/>
-          <w:szCs w:val="20"/>
-        </w:rPr>
-        <w:t>The</w:t>
-      </w:r>
-      <w:r>
-        <w:rPr>
-          <w:rFonts w:ascii="Trebuchet MS" w:hAnsi="Trebuchet MS"/>
-          <w:sz w:val="20"/>
-          <w:szCs w:val="20"/>
-        </w:rPr>
-        <w:t xml:space="preserve"> End Node with empty Description and Name values.</w:t>
-      </w:r>
-    </w:p>
-    <w:p>
-      <w:pPr>
         <w:pStyle w:val="Heading3"/>
         <w:rPr>
           <w:i w:val="0"/>
@@ -26365,7 +24527,6 @@
         <w:pStyle w:val="StyleCOde"/>
       </w:pPr>
       <w:r>
-        <w:lastRenderedPageBreak/>
         <w:t>ServiceRegistry.configure("hipay.rest.hpayment", {</w:t>
       </w:r>
     </w:p>
@@ -26708,7 +24869,7 @@
                     </pic:cNvPicPr>
                   </pic:nvPicPr>
                   <pic:blipFill>
-                    <a:blip r:embed="rId49">
+                    <a:blip r:embed="rId45">
                       <a:extLst>
                         <a:ext uri="{28A0092B-C50C-407E-A947-70E740481C1C}">
                           <a14:useLocalDpi xmlns:a14="http://schemas.microsoft.com/office/drawing/2010/main" val="0"/>
@@ -26966,7 +25127,7 @@
                     </pic:cNvPicPr>
                   </pic:nvPicPr>
                   <pic:blipFill rotWithShape="1">
-                    <a:blip r:embed="rId50">
+                    <a:blip r:embed="rId46">
                       <a:extLst>
                         <a:ext uri="{28A0092B-C50C-407E-A947-70E740481C1C}">
                           <a14:useLocalDpi xmlns:a14="http://schemas.microsoft.com/office/drawing/2010/main" val="0"/>
@@ -27106,7 +25267,7 @@
                     </pic:cNvPicPr>
                   </pic:nvPicPr>
                   <pic:blipFill>
-                    <a:blip r:embed="rId51">
+                    <a:blip r:embed="rId47">
                       <a:extLst>
                         <a:ext uri="{28A0092B-C50C-407E-A947-70E740481C1C}">
                           <a14:useLocalDpi xmlns:a14="http://schemas.microsoft.com/office/drawing/2010/main" val="0"/>
@@ -27198,7 +25359,7 @@
                     </pic:cNvPicPr>
                   </pic:nvPicPr>
                   <pic:blipFill>
-                    <a:blip r:embed="rId52">
+                    <a:blip r:embed="rId48">
                       <a:extLst>
                         <a:ext uri="{28A0092B-C50C-407E-A947-70E740481C1C}">
                           <a14:useLocalDpi xmlns:a14="http://schemas.microsoft.com/office/drawing/2010/main" val="0"/>
@@ -27399,7 +25560,7 @@
         </w:rPr>
         <w:t xml:space="preserve"> Business IT Services at </w:t>
       </w:r>
-      <w:hyperlink r:id="rId53" w:history="1">
+      <w:hyperlink r:id="rId49" w:history="1">
         <w:r>
           <w:rPr>
             <w:rStyle w:val="Hyperlink"/>
@@ -27779,7 +25940,7 @@
                     </pic:cNvPicPr>
                   </pic:nvPicPr>
                   <pic:blipFill>
-                    <a:blip r:embed="rId54">
+                    <a:blip r:embed="rId50">
                       <a:extLst>
                         <a:ext uri="{28A0092B-C50C-407E-A947-70E740481C1C}">
                           <a14:useLocalDpi xmlns:a14="http://schemas.microsoft.com/office/drawing/2010/main" val="0"/>
@@ -27869,7 +26030,7 @@
                     </pic:cNvPicPr>
                   </pic:nvPicPr>
                   <pic:blipFill>
-                    <a:blip r:embed="rId55">
+                    <a:blip r:embed="rId51">
                       <a:extLst>
                         <a:ext uri="{28A0092B-C50C-407E-A947-70E740481C1C}">
                           <a14:useLocalDpi xmlns:a14="http://schemas.microsoft.com/office/drawing/2010/main" val="0"/>
@@ -28009,7 +26170,7 @@
                     </pic:cNvPicPr>
                   </pic:nvPicPr>
                   <pic:blipFill>
-                    <a:blip r:embed="rId56">
+                    <a:blip r:embed="rId52">
                       <a:extLst>
                         <a:ext uri="{28A0092B-C50C-407E-A947-70E740481C1C}">
                           <a14:useLocalDpi xmlns:a14="http://schemas.microsoft.com/office/drawing/2010/main" val="0"/>
@@ -28130,7 +26291,7 @@
                     </pic:cNvPicPr>
                   </pic:nvPicPr>
                   <pic:blipFill>
-                    <a:blip r:embed="rId57">
+                    <a:blip r:embed="rId53">
                       <a:extLst>
                         <a:ext uri="{28A0092B-C50C-407E-A947-70E740481C1C}">
                           <a14:useLocalDpi xmlns:a14="http://schemas.microsoft.com/office/drawing/2010/main" val="0"/>
@@ -28232,7 +26393,7 @@
                     </pic:cNvPicPr>
                   </pic:nvPicPr>
                   <pic:blipFill>
-                    <a:blip r:embed="rId58">
+                    <a:blip r:embed="rId54">
                       <a:extLst>
                         <a:ext uri="{28A0092B-C50C-407E-A947-70E740481C1C}">
                           <a14:useLocalDpi xmlns:a14="http://schemas.microsoft.com/office/drawing/2010/main" val="0"/>
@@ -28490,7 +26651,7 @@
                     </pic:cNvPicPr>
                   </pic:nvPicPr>
                   <pic:blipFill>
-                    <a:blip r:embed="rId59">
+                    <a:blip r:embed="rId55">
                       <a:extLst>
                         <a:ext uri="{28A0092B-C50C-407E-A947-70E740481C1C}">
                           <a14:useLocalDpi xmlns:a14="http://schemas.microsoft.com/office/drawing/2010/main" val="0"/>
@@ -30255,7 +28416,7 @@
                     </pic:cNvPicPr>
                   </pic:nvPicPr>
                   <pic:blipFill>
-                    <a:blip r:embed="rId60">
+                    <a:blip r:embed="rId56">
                       <a:extLst>
                         <a:ext uri="{28A0092B-C50C-407E-A947-70E740481C1C}">
                           <a14:useLocalDpi xmlns:a14="http://schemas.microsoft.com/office/drawing/2010/main" val="0"/>
@@ -31785,7 +29946,7 @@
                     <pic:cNvPicPr/>
                   </pic:nvPicPr>
                   <pic:blipFill>
-                    <a:blip r:embed="rId61">
+                    <a:blip r:embed="rId57">
                       <a:extLst>
                         <a:ext uri="{28A0092B-C50C-407E-A947-70E740481C1C}">
                           <a14:useLocalDpi xmlns:a14="http://schemas.microsoft.com/office/drawing/2010/main" val="0"/>
@@ -31849,7 +30010,7 @@
                     <pic:cNvPicPr/>
                   </pic:nvPicPr>
                   <pic:blipFill>
-                    <a:blip r:embed="rId62">
+                    <a:blip r:embed="rId58">
                       <a:extLst>
                         <a:ext uri="{28A0092B-C50C-407E-A947-70E740481C1C}">
                           <a14:useLocalDpi xmlns:a14="http://schemas.microsoft.com/office/drawing/2010/main" val="0"/>
@@ -31913,7 +30074,7 @@
                     <pic:cNvPicPr/>
                   </pic:nvPicPr>
                   <pic:blipFill>
-                    <a:blip r:embed="rId63">
+                    <a:blip r:embed="rId59">
                       <a:extLst>
                         <a:ext uri="{28A0092B-C50C-407E-A947-70E740481C1C}">
                           <a14:useLocalDpi xmlns:a14="http://schemas.microsoft.com/office/drawing/2010/main" val="0"/>
@@ -32142,7 +30303,7 @@
                     </pic:cNvPicPr>
                   </pic:nvPicPr>
                   <pic:blipFill>
-                    <a:blip r:embed="rId64">
+                    <a:blip r:embed="rId60">
                       <a:extLst>
                         <a:ext uri="{28A0092B-C50C-407E-A947-70E740481C1C}">
                           <a14:useLocalDpi xmlns:a14="http://schemas.microsoft.com/office/drawing/2010/main" val="0"/>
@@ -32398,7 +30559,7 @@
                     </pic:cNvPicPr>
                   </pic:nvPicPr>
                   <pic:blipFill>
-                    <a:blip r:embed="rId65">
+                    <a:blip r:embed="rId61">
                       <a:extLst>
                         <a:ext uri="{28A0092B-C50C-407E-A947-70E740481C1C}">
                           <a14:useLocalDpi xmlns:a14="http://schemas.microsoft.com/office/drawing/2010/main" val="0"/>
@@ -32558,7 +30719,7 @@
                     </pic:cNvPicPr>
                   </pic:nvPicPr>
                   <pic:blipFill>
-                    <a:blip r:embed="rId66">
+                    <a:blip r:embed="rId62">
                       <a:extLst>
                         <a:ext uri="{28A0092B-C50C-407E-A947-70E740481C1C}">
                           <a14:useLocalDpi xmlns:a14="http://schemas.microsoft.com/office/drawing/2010/main" val="0"/>
@@ -32874,7 +31035,7 @@
       <w:pPr>
         <w:pStyle w:val="Standard1"/>
       </w:pPr>
-      <w:hyperlink r:id="rId67" w:history="1">
+      <w:hyperlink r:id="rId63" w:history="1">
         <w:r>
           <w:rPr>
             <w:rStyle w:val="Hyperlink"/>
@@ -33190,7 +31351,7 @@
         </w:rPr>
         <w:t xml:space="preserve">-Style and its URL (e.g. </w:t>
       </w:r>
-      <w:hyperlink r:id="rId68" w:history="1">
+      <w:hyperlink r:id="rId64" w:history="1">
         <w:r>
           <w:rPr>
             <w:rStyle w:val="Hyperlink"/>
@@ -33486,7 +31647,7 @@
                     </pic:cNvPicPr>
                   </pic:nvPicPr>
                   <pic:blipFill>
-                    <a:blip r:embed="rId69" cstate="print"/>
+                    <a:blip r:embed="rId65" cstate="print"/>
                     <a:srcRect/>
                     <a:stretch>
                       <a:fillRect/>
@@ -33608,7 +31769,7 @@
                     </pic:cNvPicPr>
                   </pic:nvPicPr>
                   <pic:blipFill>
-                    <a:blip r:embed="rId70" cstate="print">
+                    <a:blip r:embed="rId66" cstate="print">
                       <a:extLst>
                         <a:ext uri="{28A0092B-C50C-407E-A947-70E740481C1C}">
                           <a14:useLocalDpi xmlns:a14="http://schemas.microsoft.com/office/drawing/2010/main" val="0"/>
@@ -33713,7 +31874,7 @@
                     </pic:cNvPicPr>
                   </pic:nvPicPr>
                   <pic:blipFill>
-                    <a:blip r:embed="rId71" cstate="print"/>
+                    <a:blip r:embed="rId67" cstate="print"/>
                     <a:srcRect/>
                     <a:stretch>
                       <a:fillRect/>
@@ -33814,7 +31975,7 @@
                     </pic:cNvPicPr>
                   </pic:nvPicPr>
                   <pic:blipFill>
-                    <a:blip r:embed="rId72" cstate="print"/>
+                    <a:blip r:embed="rId68" cstate="print"/>
                     <a:srcRect/>
                     <a:stretch>
                       <a:fillRect/>
@@ -33889,7 +32050,7 @@
                     </pic:cNvPicPr>
                   </pic:nvPicPr>
                   <pic:blipFill>
-                    <a:blip r:embed="rId73" cstate="print"/>
+                    <a:blip r:embed="rId69" cstate="print"/>
                     <a:srcRect/>
                     <a:stretch>
                       <a:fillRect/>
@@ -34022,7 +32183,7 @@
                     </pic:cNvPicPr>
                   </pic:nvPicPr>
                   <pic:blipFill>
-                    <a:blip r:embed="rId74" cstate="print"/>
+                    <a:blip r:embed="rId70" cstate="print"/>
                     <a:srcRect/>
                     <a:stretch>
                       <a:fillRect/>
@@ -34113,7 +32274,7 @@
                     </pic:cNvPicPr>
                   </pic:nvPicPr>
                   <pic:blipFill>
-                    <a:blip r:embed="rId75" cstate="print"/>
+                    <a:blip r:embed="rId71" cstate="print"/>
                     <a:srcRect/>
                     <a:stretch>
                       <a:fillRect/>
@@ -34710,11 +32871,11 @@
       </w:pPr>
     </w:p>
     <w:sectPr>
-      <w:headerReference w:type="even" r:id="rId76"/>
-      <w:headerReference w:type="default" r:id="rId77"/>
-      <w:footerReference w:type="default" r:id="rId78"/>
-      <w:headerReference w:type="first" r:id="rId79"/>
-      <w:footerReference w:type="first" r:id="rId80"/>
+      <w:headerReference w:type="even" r:id="rId72"/>
+      <w:headerReference w:type="default" r:id="rId73"/>
+      <w:footerReference w:type="default" r:id="rId74"/>
+      <w:headerReference w:type="first" r:id="rId75"/>
+      <w:footerReference w:type="first" r:id="rId76"/>
       <w:type w:val="continuous"/>
       <w:pgSz w:w="11906" w:h="16838" w:code="9"/>
       <w:pgMar w:top="1440" w:right="1080" w:bottom="1440" w:left="1080" w:header="720" w:footer="215" w:gutter="0"/>
@@ -34902,7 +33063,7 @@
               <w:sz w:val="18"/>
               <w:szCs w:val="18"/>
             </w:rPr>
-            <w:t>7-55</w:t>
+            <w:t>3-34</w:t>
           </w:r>
           <w:r>
             <w:rPr>
@@ -35738,8 +33899,9 @@
   <w:abstractNum w:abstractNumId="8">
     <w:nsid w:val="1F2806A7"/>
     <w:multiLevelType w:val="hybridMultilevel"/>
-    <w:tmpl w:val="ABF08E6C"/>
-    <w:lvl w:ilvl="0" w:tplc="9918D91A">
+    <w:tmpl w:val="BE369DA4"/>
+    <w:lvl w:ilvl="0" w:tplc="04090011">
+      <w:start w:val="1"/>
       <w:numFmt w:val="decimal"/>
       <w:lvlText w:val="%1)"/>
       <w:lvlJc w:val="left"/>
@@ -39233,6 +37395,7 @@
   <w:style w:type="character" w:default="1" w:styleId="DefaultParagraphFont">
     <w:name w:val="Default Paragraph Font"/>
     <w:uiPriority w:val="1"/>
+    <w:semiHidden/>
     <w:unhideWhenUsed/>
   </w:style>
   <w:style w:type="table" w:default="1" w:styleId="TableNormal">
@@ -42115,6 +40278,7 @@
   <w:style w:type="character" w:default="1" w:styleId="DefaultParagraphFont">
     <w:name w:val="Default Paragraph Font"/>
     <w:uiPriority w:val="1"/>
+    <w:semiHidden/>
     <w:unhideWhenUsed/>
   </w:style>
   <w:style w:type="table" w:default="1" w:styleId="TableNormal">
@@ -44878,15 +43042,6 @@
 </file>
 
 <file path=customXml/item1.xml><?xml version="1.0" encoding="utf-8"?>
-<?mso-contentType ?>
-<FormTemplates xmlns="http://schemas.microsoft.com/sharepoint/v3/contenttype/forms">
-  <Display>DocumentLibraryForm</Display>
-  <Edit>DocumentLibraryForm</Edit>
-  <New>DocumentLibraryForm</New>
-</FormTemplates>
-</file>
-
-<file path=customXml/item2.xml><?xml version="1.0" encoding="utf-8"?>
 <ct:contentTypeSchema xmlns:ct="http://schemas.microsoft.com/office/2006/metadata/contentType" xmlns:ma="http://schemas.microsoft.com/office/2006/metadata/properties/metaAttributes" ct:_="" ma:_="" ma:contentTypeName="Document" ma:contentTypeID="0x010100E17E19C23DF80D47838BC193891B870D" ma:contentTypeVersion="2" ma:contentTypeDescription="Create a new document." ma:contentTypeScope="" ma:versionID="46fb3669fff36a9bc39301df11446270">
   <xsd:schema xmlns:xsd="http://www.w3.org/2001/XMLSchema" xmlns:xs="http://www.w3.org/2001/XMLSchema" xmlns:p="http://schemas.microsoft.com/office/2006/metadata/properties" xmlns:ns2="41dbd0cf-c47a-4cea-8dfa-c6db00955148" targetNamespace="http://schemas.microsoft.com/office/2006/metadata/properties" ma:root="true" ma:fieldsID="63b341257e95fb87135375bd264c3350" ns2:_="">
     <xsd:import namespace="41dbd0cf-c47a-4cea-8dfa-c6db00955148"/>
@@ -45034,7 +43189,7 @@
 </ct:contentTypeSchema>
 </file>
 
-<file path=customXml/item3.xml><?xml version="1.0" encoding="utf-8"?>
+<file path=customXml/item2.xml><?xml version="1.0" encoding="utf-8"?>
 <p:properties xmlns:p="http://schemas.microsoft.com/office/2006/metadata/properties" xmlns:xsi="http://www.w3.org/2001/XMLSchema-instance" xmlns:pc="http://schemas.microsoft.com/office/infopath/2007/PartnerControls">
   <documentManagement>
     <SharedWithUsers xmlns="41dbd0cf-c47a-4cea-8dfa-c6db00955148">
@@ -45046,6 +43201,15 @@
     </SharedWithUsers>
   </documentManagement>
 </p:properties>
+</file>
+
+<file path=customXml/item3.xml><?xml version="1.0" encoding="utf-8"?>
+<?mso-contentType ?>
+<FormTemplates xmlns="http://schemas.microsoft.com/sharepoint/v3/contenttype/forms">
+  <Display>DocumentLibraryForm</Display>
+  <Edit>DocumentLibraryForm</Edit>
+  <New>DocumentLibraryForm</New>
+</FormTemplates>
 </file>
 
 <file path=customXml/item4.xml><?xml version="1.0" encoding="utf-8"?>
@@ -45065,14 +43229,6 @@
 </file>
 
 <file path=customXml/itemProps1.xml><?xml version="1.0" encoding="utf-8"?>
-<ds:datastoreItem xmlns:ds="http://schemas.openxmlformats.org/officeDocument/2006/customXml" ds:itemID="{960A9E0B-DD7F-41E7-B2ED-D9EFFDCF3922}">
-  <ds:schemaRefs>
-    <ds:schemaRef ds:uri="http://schemas.microsoft.com/sharepoint/v3/contenttype/forms"/>
-  </ds:schemaRefs>
-</ds:datastoreItem>
-</file>
-
-<file path=customXml/itemProps2.xml><?xml version="1.0" encoding="utf-8"?>
 <ds:datastoreItem xmlns:ds="http://schemas.openxmlformats.org/officeDocument/2006/customXml" ds:itemID="{928F8727-219B-48C8-A173-AFA73A23C8BF}">
   <ds:schemaRefs>
     <ds:schemaRef ds:uri="http://schemas.microsoft.com/office/2006/metadata/contentType"/>
@@ -45090,7 +43246,7 @@
 </ds:datastoreItem>
 </file>
 
-<file path=customXml/itemProps3.xml><?xml version="1.0" encoding="utf-8"?>
+<file path=customXml/itemProps2.xml><?xml version="1.0" encoding="utf-8"?>
 <ds:datastoreItem xmlns:ds="http://schemas.openxmlformats.org/officeDocument/2006/customXml" ds:itemID="{8CFDDC84-7FA7-42A7-8E98-244151350234}">
   <ds:schemaRefs>
     <ds:schemaRef ds:uri="http://schemas.microsoft.com/office/2006/metadata/properties"/>
@@ -45100,8 +43256,16 @@
 </ds:datastoreItem>
 </file>
 
+<file path=customXml/itemProps3.xml><?xml version="1.0" encoding="utf-8"?>
+<ds:datastoreItem xmlns:ds="http://schemas.openxmlformats.org/officeDocument/2006/customXml" ds:itemID="{960A9E0B-DD7F-41E7-B2ED-D9EFFDCF3922}">
+  <ds:schemaRefs>
+    <ds:schemaRef ds:uri="http://schemas.microsoft.com/sharepoint/v3/contenttype/forms"/>
+  </ds:schemaRefs>
+</ds:datastoreItem>
+</file>
+
 <file path=customXml/itemProps4.xml><?xml version="1.0" encoding="utf-8"?>
-<ds:datastoreItem xmlns:ds="http://schemas.openxmlformats.org/officeDocument/2006/customXml" ds:itemID="{46297D68-0672-41E5-A722-859D55117AC7}">
+<ds:datastoreItem xmlns:ds="http://schemas.openxmlformats.org/officeDocument/2006/customXml" ds:itemID="{DF51AB80-1473-455D-9FB0-12F1C538663E}">
   <ds:schemaRefs>
     <ds:schemaRef ds:uri="http://schemas.openxmlformats.org/officeDocument/2006/bibliography"/>
   </ds:schemaRefs>
@@ -45109,7 +43273,7 @@
 </file>
 
 <file path=customXml/itemProps5.xml><?xml version="1.0" encoding="utf-8"?>
-<ds:datastoreItem xmlns:ds="http://schemas.openxmlformats.org/officeDocument/2006/customXml" ds:itemID="{2035B277-C1DA-4B82-BE1F-D3D71CAEB0E1}">
+<ds:datastoreItem xmlns:ds="http://schemas.openxmlformats.org/officeDocument/2006/customXml" ds:itemID="{2E80505B-E9CC-45CC-9CEB-2B8A94E7AC47}">
   <ds:schemaRefs>
     <ds:schemaRef ds:uri="http://schemas.openxmlformats.org/officeDocument/2006/bibliography"/>
   </ds:schemaRefs>
@@ -45117,7 +43281,7 @@
 </file>
 
 <file path=customXml/itemProps6.xml><?xml version="1.0" encoding="utf-8"?>
-<ds:datastoreItem xmlns:ds="http://schemas.openxmlformats.org/officeDocument/2006/customXml" ds:itemID="{6107BD1C-6F15-463C-9C0E-A7BCD090DBAD}">
+<ds:datastoreItem xmlns:ds="http://schemas.openxmlformats.org/officeDocument/2006/customXml" ds:itemID="{F7BD7780-E6E4-4477-B649-8D4EA64826FC}">
   <ds:schemaRefs>
     <ds:schemaRef ds:uri="http://schemas.openxmlformats.org/officeDocument/2006/bibliography"/>
   </ds:schemaRefs>
@@ -45125,7 +43289,7 @@
 </file>
 
 <file path=customXml/itemProps7.xml><?xml version="1.0" encoding="utf-8"?>
-<ds:datastoreItem xmlns:ds="http://schemas.openxmlformats.org/officeDocument/2006/customXml" ds:itemID="{C3349A39-5425-4F18-97E6-C9A5EB37F228}">
+<ds:datastoreItem xmlns:ds="http://schemas.openxmlformats.org/officeDocument/2006/customXml" ds:itemID="{631FE5D0-4445-408C-8896-4D0D543AA7A3}">
   <ds:schemaRefs>
     <ds:schemaRef ds:uri="http://schemas.openxmlformats.org/officeDocument/2006/bibliography"/>
   </ds:schemaRefs>

</xml_diff>

<commit_message>
certification_17: documentation, metadata and job fix.
</commit_message>
<xml_diff>
--- a/Documentation/HiPay LINK Integration Documentation.docx
+++ b/Documentation/HiPay LINK Integration Documentation.docx
@@ -131,7 +131,7 @@
         <w:rPr>
           <w:rFonts w:asciiTheme="majorHAnsi" w:eastAsiaTheme="majorEastAsia" w:hAnsiTheme="majorHAnsi" w:cstheme="majorBidi"/>
         </w:rPr>
-        <w:t>7</w:t>
+        <w:t>8</w:t>
       </w:r>
       <w:r>
         <w:rPr>
@@ -326,7 +326,7 @@
                     </a:ln>
                     <a:extLst>
                       <a:ext uri="{FAA26D3D-D897-4be2-8F04-BA451C77F1D7}">
-                        <ma14:placeholderFlag xmlns:ma14="http://schemas.microsoft.com/office/mac/drawingml/2011/main" xmlns:w="http://schemas.openxmlformats.org/wordprocessingml/2006/main" xmlns:w10="urn:schemas-microsoft-com:office:word" xmlns:v="urn:schemas-microsoft-com:vml" xmlns:o="urn:schemas-microsoft-com:office:office" xmlns:mv="urn:schemas-microsoft-com:mac:vml" xmlns:mo="http://schemas.microsoft.com/office/mac/office/2008/main" xmlns="" xmlns:arto="http://schemas.microsoft.com/office/word/2006/arto" xmlns:w16se="http://schemas.microsoft.com/office/word/2015/wordml/symex" xmlns:w16cid="http://schemas.microsoft.com/office/word/2016/wordml/cid" xmlns:w15="http://schemas.microsoft.com/office/word/2012/wordml" xmlns:am3d="http://schemas.microsoft.com/office/drawing/2017/model3d" xmlns:aink="http://schemas.microsoft.com/office/drawing/2016/ink" xmlns:cx8="http://schemas.microsoft.com/office/drawing/2016/5/14/chartex" xmlns:cx7="http://schemas.microsoft.com/office/drawing/2016/5/13/chartex" xmlns:cx6="http://schemas.microsoft.com/office/drawing/2016/5/12/chartex" xmlns:cx5="http://schemas.microsoft.com/office/drawing/2016/5/11/chartex" xmlns:cx4="http://schemas.microsoft.com/office/drawing/2016/5/10/chartex" xmlns:cx3="http://schemas.microsoft.com/office/drawing/2016/5/9/chartex" xmlns:cx2="http://schemas.microsoft.com/office/drawing/2015/10/21/chartex" xmlns:cx1="http://schemas.microsoft.com/office/drawing/2015/9/8/chartex" xmlns:cx="http://schemas.microsoft.com/office/drawing/2014/chartex"/>
+                        <ma14:placeholderFlag xmlns:cx="http://schemas.microsoft.com/office/drawing/2014/chartex" xmlns:cx1="http://schemas.microsoft.com/office/drawing/2015/9/8/chartex" xmlns:cx2="http://schemas.microsoft.com/office/drawing/2015/10/21/chartex" xmlns:cx3="http://schemas.microsoft.com/office/drawing/2016/5/9/chartex" xmlns:cx4="http://schemas.microsoft.com/office/drawing/2016/5/10/chartex" xmlns:cx5="http://schemas.microsoft.com/office/drawing/2016/5/11/chartex" xmlns:cx6="http://schemas.microsoft.com/office/drawing/2016/5/12/chartex" xmlns:cx7="http://schemas.microsoft.com/office/drawing/2016/5/13/chartex" xmlns:cx8="http://schemas.microsoft.com/office/drawing/2016/5/14/chartex" xmlns:aink="http://schemas.microsoft.com/office/drawing/2016/ink" xmlns:am3d="http://schemas.microsoft.com/office/drawing/2017/model3d" xmlns:w15="http://schemas.microsoft.com/office/word/2012/wordml" xmlns:w16cid="http://schemas.microsoft.com/office/word/2016/wordml/cid" xmlns:w16se="http://schemas.microsoft.com/office/word/2015/wordml/symex" xmlns:arto="http://schemas.microsoft.com/office/word/2006/arto" xmlns="" xmlns:mo="http://schemas.microsoft.com/office/mac/office/2008/main" xmlns:mv="urn:schemas-microsoft-com:mac:vml" xmlns:o="urn:schemas-microsoft-com:office:office" xmlns:v="urn:schemas-microsoft-com:vml" xmlns:w10="urn:schemas-microsoft-com:office:word" xmlns:w="http://schemas.openxmlformats.org/wordprocessingml/2006/main" xmlns:ma14="http://schemas.microsoft.com/office/mac/drawingml/2011/main"/>
                       </a:ext>
                     </a:extLst>
                   </pic:spPr>
@@ -37536,15 +37536,14 @@
         <w:pStyle w:val="Standard1"/>
         <w:jc w:val="both"/>
       </w:pPr>
-      <w:r>
-        <w:rPr>
-          <w:noProof/>
-        </w:rPr>
+      <w:bookmarkStart w:id="40" w:name="_GoBack"/>
+      <w:bookmarkEnd w:id="40"/>
+      <w:r>
         <w:drawing>
-          <wp:inline distT="0" distB="0" distL="0" distR="0" wp14:anchorId="1BE51B2F" wp14:editId="3F50A72D">
-            <wp:extent cx="3991896" cy="3019250"/>
-            <wp:effectExtent l="19050" t="19050" r="27940" b="10160"/>
-            <wp:docPr id="39" name="Picture 4"/>
+          <wp:inline distT="0" distB="0" distL="0" distR="0" wp14:anchorId="7259EEDE" wp14:editId="6D29E2DB">
+            <wp:extent cx="4400550" cy="3305114"/>
+            <wp:effectExtent l="19050" t="19050" r="19050" b="10160"/>
+            <wp:docPr id="66" name="Picture 66"/>
             <wp:cNvGraphicFramePr>
               <a:graphicFrameLocks xmlns:a="http://schemas.openxmlformats.org/drawingml/2006/main" noChangeAspect="1"/>
             </wp:cNvGraphicFramePr>
@@ -37552,42 +37551,28 @@
               <a:graphicData uri="http://schemas.openxmlformats.org/drawingml/2006/picture">
                 <pic:pic xmlns:pic="http://schemas.openxmlformats.org/drawingml/2006/picture">
                   <pic:nvPicPr>
-                    <pic:cNvPr id="0" name="Picture 4" descr="C:\Users\Demandware\Desktop\2015-07-18_14-04-08_ч-.png"/>
-                    <pic:cNvPicPr>
-                      <a:picLocks noChangeAspect="1" noChangeArrowheads="1"/>
-                    </pic:cNvPicPr>
+                    <pic:cNvPr id="0" name=""/>
+                    <pic:cNvPicPr/>
                   </pic:nvPicPr>
                   <pic:blipFill>
-                    <a:blip r:embed="rId64">
-                      <a:extLst>
-                        <a:ext uri="{28A0092B-C50C-407E-A947-70E740481C1C}">
-                          <a14:useLocalDpi xmlns:a14="http://schemas.microsoft.com/office/drawing/2010/main" val="0"/>
-                        </a:ext>
-                      </a:extLst>
-                    </a:blip>
+                    <a:blip r:embed="rId64"/>
                     <a:stretch>
                       <a:fillRect/>
                     </a:stretch>
                   </pic:blipFill>
-                  <pic:spPr bwMode="auto">
+                  <pic:spPr>
                     <a:xfrm>
                       <a:off x="0" y="0"/>
-                      <a:ext cx="4000058" cy="3025423"/>
+                      <a:ext cx="4400550" cy="3305114"/>
                     </a:xfrm>
                     <a:prstGeom prst="rect">
                       <a:avLst/>
                     </a:prstGeom>
-                    <a:noFill/>
                     <a:ln w="3175">
                       <a:solidFill>
                         <a:schemeClr val="tx1"/>
                       </a:solidFill>
                     </a:ln>
-                    <a:extLst>
-                      <a:ext uri="{53640926-AAD7-44D8-BBD7-CCE9431645EC}">
-                        <a14:shadowObscured xmlns:a14="http://schemas.microsoft.com/office/drawing/2010/main"/>
-                      </a:ext>
-                    </a:extLst>
                   </pic:spPr>
                 </pic:pic>
               </a:graphicData>
@@ -37612,7 +37597,7 @@
           <w:szCs w:val="24"/>
         </w:rPr>
       </w:pPr>
-      <w:bookmarkStart w:id="40" w:name="_Toc497987353"/>
+      <w:bookmarkStart w:id="41" w:name="_Toc497987353"/>
       <w:r>
         <w:rPr>
           <w:rFonts w:ascii="Trebuchet MS" w:hAnsi="Trebuchet MS"/>
@@ -37621,7 +37606,7 @@
         </w:rPr>
         <w:t>Availability</w:t>
       </w:r>
-      <w:bookmarkEnd w:id="40"/>
+      <w:bookmarkEnd w:id="41"/>
     </w:p>
     <w:p>
       <w:pPr>
@@ -37915,7 +37900,7 @@
           <w:szCs w:val="24"/>
         </w:rPr>
       </w:pPr>
-      <w:bookmarkStart w:id="41" w:name="_Toc497987354"/>
+      <w:bookmarkStart w:id="42" w:name="_Toc497987354"/>
       <w:r>
         <w:rPr>
           <w:rFonts w:ascii="Trebuchet MS" w:hAnsi="Trebuchet MS"/>
@@ -37924,7 +37909,7 @@
         </w:rPr>
         <w:t>Support</w:t>
       </w:r>
-      <w:bookmarkEnd w:id="41"/>
+      <w:bookmarkEnd w:id="42"/>
     </w:p>
     <w:p>
       <w:pPr>
@@ -38051,8 +38036,8 @@
           <w:szCs w:val="24"/>
         </w:rPr>
       </w:pPr>
-      <w:bookmarkStart w:id="42" w:name="_Toc279703491"/>
-      <w:bookmarkStart w:id="43" w:name="_Toc279703584"/>
+      <w:bookmarkStart w:id="43" w:name="_Toc279703491"/>
+      <w:bookmarkStart w:id="44" w:name="_Toc279703584"/>
       <w:bookmarkEnd w:id="36"/>
       <w:r>
         <w:br w:type="page"/>
@@ -38062,14 +38047,14 @@
       <w:pPr>
         <w:pStyle w:val="Heading1"/>
       </w:pPr>
-      <w:bookmarkStart w:id="44" w:name="_Toc497987355"/>
-      <w:bookmarkEnd w:id="42"/>
+      <w:bookmarkStart w:id="45" w:name="_Toc497987355"/>
       <w:bookmarkEnd w:id="43"/>
+      <w:bookmarkEnd w:id="44"/>
       <w:r>
         <w:lastRenderedPageBreak/>
         <w:t>User Guide</w:t>
       </w:r>
-      <w:bookmarkEnd w:id="44"/>
+      <w:bookmarkEnd w:id="45"/>
     </w:p>
     <w:p>
       <w:pPr>
@@ -38087,7 +38072,7 @@
           <w:szCs w:val="24"/>
         </w:rPr>
       </w:pPr>
-      <w:bookmarkStart w:id="45" w:name="_Toc497987356"/>
+      <w:bookmarkStart w:id="46" w:name="_Toc497987356"/>
       <w:r>
         <w:rPr>
           <w:rFonts w:ascii="Trebuchet MS" w:hAnsi="Trebuchet MS"/>
@@ -38096,7 +38081,7 @@
         </w:rPr>
         <w:t>Roles, Responsibilities</w:t>
       </w:r>
-      <w:bookmarkEnd w:id="45"/>
+      <w:bookmarkEnd w:id="46"/>
     </w:p>
     <w:p>
       <w:pPr>
@@ -38206,8 +38191,8 @@
           <w:szCs w:val="24"/>
         </w:rPr>
       </w:pPr>
-      <w:bookmarkStart w:id="46" w:name="_Toc497987357"/>
-      <w:bookmarkStart w:id="47" w:name="_Toc265049819"/>
+      <w:bookmarkStart w:id="47" w:name="_Toc497987357"/>
+      <w:bookmarkStart w:id="48" w:name="_Toc265049819"/>
       <w:r>
         <w:rPr>
           <w:rFonts w:ascii="Trebuchet MS" w:hAnsi="Trebuchet MS"/>
@@ -38216,7 +38201,7 @@
         </w:rPr>
         <w:t>Business Manager</w:t>
       </w:r>
-      <w:bookmarkEnd w:id="46"/>
+      <w:bookmarkEnd w:id="47"/>
     </w:p>
     <w:p>
       <w:pPr>
@@ -38236,11 +38221,11 @@
           <w:i w:val="0"/>
         </w:rPr>
       </w:pPr>
-      <w:bookmarkStart w:id="48" w:name="_Toc424493358"/>
-      <w:bookmarkStart w:id="49" w:name="_Toc497987358"/>
-      <w:bookmarkStart w:id="50" w:name="_Toc279703497"/>
-      <w:bookmarkStart w:id="51" w:name="_Toc279703590"/>
-      <w:bookmarkEnd w:id="47"/>
+      <w:bookmarkStart w:id="49" w:name="_Toc424493358"/>
+      <w:bookmarkStart w:id="50" w:name="_Toc497987358"/>
+      <w:bookmarkStart w:id="51" w:name="_Toc279703497"/>
+      <w:bookmarkStart w:id="52" w:name="_Toc279703590"/>
+      <w:bookmarkEnd w:id="48"/>
       <w:proofErr w:type="spellStart"/>
       <w:r>
         <w:rPr>
@@ -38255,8 +38240,8 @@
         </w:rPr>
         <w:t xml:space="preserve"> business module</w:t>
       </w:r>
-      <w:bookmarkEnd w:id="48"/>
       <w:bookmarkEnd w:id="49"/>
+      <w:bookmarkEnd w:id="50"/>
     </w:p>
     <w:p/>
     <w:p>
@@ -39013,8 +38998,8 @@
           <w:iCs/>
         </w:rPr>
       </w:pPr>
-      <w:bookmarkStart w:id="52" w:name="_Toc424493359"/>
-      <w:bookmarkStart w:id="53" w:name="_Toc497987359"/>
+      <w:bookmarkStart w:id="53" w:name="_Toc424493359"/>
+      <w:bookmarkStart w:id="54" w:name="_Toc497987359"/>
       <w:proofErr w:type="spellStart"/>
       <w:r>
         <w:rPr>
@@ -39032,8 +39017,8 @@
         </w:rPr>
         <w:t xml:space="preserve"> Site Preferences</w:t>
       </w:r>
-      <w:bookmarkEnd w:id="52"/>
       <w:bookmarkEnd w:id="53"/>
+      <w:bookmarkEnd w:id="54"/>
     </w:p>
     <w:p/>
     <w:p>
@@ -40830,10 +40815,10 @@
           <w:iCs/>
         </w:rPr>
       </w:pPr>
-      <w:bookmarkStart w:id="54" w:name="_Services"/>
-      <w:bookmarkStart w:id="55" w:name="_Toc424493360"/>
-      <w:bookmarkStart w:id="56" w:name="_Toc497987360"/>
-      <w:bookmarkEnd w:id="54"/>
+      <w:bookmarkStart w:id="55" w:name="_Services"/>
+      <w:bookmarkStart w:id="56" w:name="_Toc424493360"/>
+      <w:bookmarkStart w:id="57" w:name="_Toc497987360"/>
+      <w:bookmarkEnd w:id="55"/>
       <w:r>
         <w:rPr>
           <w:i w:val="0"/>
@@ -40842,8 +40827,8 @@
         <w:lastRenderedPageBreak/>
         <w:t>Services</w:t>
       </w:r>
-      <w:bookmarkEnd w:id="55"/>
       <w:bookmarkEnd w:id="56"/>
+      <w:bookmarkEnd w:id="57"/>
     </w:p>
     <w:p>
       <w:pPr>
@@ -41136,8 +41121,8 @@
           <w:numId w:val="13"/>
         </w:numPr>
       </w:pPr>
-      <w:bookmarkStart w:id="57" w:name="_HiPay_Multi-account"/>
-      <w:bookmarkEnd w:id="57"/>
+      <w:bookmarkStart w:id="58" w:name="_HiPay_Multi-account"/>
+      <w:bookmarkEnd w:id="58"/>
       <w:proofErr w:type="spellStart"/>
       <w:r>
         <w:t>HiPay</w:t>
@@ -42622,9 +42607,9 @@
           <w:szCs w:val="20"/>
         </w:rPr>
       </w:pPr>
-      <w:bookmarkStart w:id="58" w:name="_Schedules"/>
-      <w:bookmarkStart w:id="59" w:name="_Toc424493361"/>
-      <w:bookmarkEnd w:id="58"/>
+      <w:bookmarkStart w:id="59" w:name="_Schedules"/>
+      <w:bookmarkStart w:id="60" w:name="_Toc424493361"/>
+      <w:bookmarkEnd w:id="59"/>
       <w:r>
         <w:rPr>
           <w:i/>
@@ -42641,7 +42626,7 @@
           <w:iCs/>
         </w:rPr>
       </w:pPr>
-      <w:bookmarkStart w:id="60" w:name="_Toc497987361"/>
+      <w:bookmarkStart w:id="61" w:name="_Toc497987361"/>
       <w:r>
         <w:rPr>
           <w:i w:val="0"/>
@@ -42650,8 +42635,8 @@
         <w:lastRenderedPageBreak/>
         <w:t>Schedules</w:t>
       </w:r>
-      <w:bookmarkEnd w:id="59"/>
       <w:bookmarkEnd w:id="60"/>
+      <w:bookmarkEnd w:id="61"/>
     </w:p>
     <w:p/>
     <w:p>
@@ -42859,16 +42844,16 @@
           <w:i w:val="0"/>
         </w:rPr>
       </w:pPr>
-      <w:bookmarkStart w:id="61" w:name="_Toc424493362"/>
-      <w:bookmarkStart w:id="62" w:name="_Toc497987362"/>
+      <w:bookmarkStart w:id="62" w:name="_Toc424493362"/>
+      <w:bookmarkStart w:id="63" w:name="_Toc497987362"/>
       <w:r>
         <w:rPr>
           <w:i w:val="0"/>
         </w:rPr>
         <w:t>Payment Processors</w:t>
       </w:r>
-      <w:bookmarkEnd w:id="61"/>
       <w:bookmarkEnd w:id="62"/>
+      <w:bookmarkEnd w:id="63"/>
     </w:p>
     <w:p>
       <w:pPr>
@@ -43106,16 +43091,16 @@
           <w:i w:val="0"/>
         </w:rPr>
       </w:pPr>
-      <w:bookmarkStart w:id="63" w:name="_Toc424493363"/>
-      <w:bookmarkStart w:id="64" w:name="_Toc497987363"/>
+      <w:bookmarkStart w:id="64" w:name="_Toc424493363"/>
+      <w:bookmarkStart w:id="65" w:name="_Toc497987363"/>
       <w:r>
         <w:rPr>
           <w:i w:val="0"/>
         </w:rPr>
         <w:t>Payment Methods</w:t>
       </w:r>
-      <w:bookmarkEnd w:id="63"/>
       <w:bookmarkEnd w:id="64"/>
+      <w:bookmarkEnd w:id="65"/>
     </w:p>
     <w:p/>
     <w:p>
@@ -43266,11 +43251,11 @@
       <w:pPr>
         <w:pStyle w:val="Heading3"/>
       </w:pPr>
-      <w:bookmarkStart w:id="65" w:name="_Toc497987364"/>
+      <w:bookmarkStart w:id="66" w:name="_Toc497987364"/>
       <w:r>
         <w:t>Logs</w:t>
       </w:r>
-      <w:bookmarkEnd w:id="65"/>
+      <w:bookmarkEnd w:id="66"/>
     </w:p>
     <w:p>
       <w:pPr>
@@ -43414,8 +43399,6 @@
         </w:rPr>
         <w:t>Salesforce Commerce Cloud</w:t>
       </w:r>
-      <w:bookmarkStart w:id="66" w:name="_GoBack"/>
-      <w:bookmarkEnd w:id="66"/>
       <w:r>
         <w:rPr>
           <w:rFonts w:ascii="Trebuchet MS" w:hAnsi="Trebuchet MS"/>
@@ -44183,8 +44166,8 @@
         <w:t>The card is authorized inline during checkout directly on the merchant's website.</w:t>
       </w:r>
     </w:p>
-    <w:bookmarkEnd w:id="50"/>
     <w:bookmarkEnd w:id="51"/>
+    <w:bookmarkEnd w:id="52"/>
     <w:p>
       <w:r>
         <w:rPr>
@@ -45489,7 +45472,7 @@
                 <w:sz w:val="18"/>
                 <w:szCs w:val="18"/>
               </w:rPr>
-              <w:t>7</w:t>
+              <w:t>8</w:t>
             </w:r>
             <w:r>
               <w:rPr>
@@ -45534,7 +45517,7 @@
                 <w:sz w:val="18"/>
                 <w:szCs w:val="18"/>
               </w:rPr>
-              <w:t>11</w:t>
+              <w:t>29</w:t>
             </w:r>
             <w:r>
               <w:rPr>
@@ -45542,7 +45525,7 @@
                 <w:sz w:val="18"/>
                 <w:szCs w:val="18"/>
               </w:rPr>
-              <w:t>/1</w:t>
+              <w:t>/</w:t>
             </w:r>
             <w:r>
               <w:rPr>
@@ -45550,7 +45533,7 @@
                 <w:sz w:val="18"/>
                 <w:szCs w:val="18"/>
               </w:rPr>
-              <w:t>7</w:t>
+              <w:t>1</w:t>
             </w:r>
             <w:r>
               <w:rPr>
@@ -45558,7 +45541,15 @@
                 <w:sz w:val="18"/>
                 <w:szCs w:val="18"/>
               </w:rPr>
-              <w:t>/2017</w:t>
+              <w:t>/201</w:t>
+            </w:r>
+            <w:r>
+              <w:rPr>
+                <w:rFonts w:ascii="Trebuchet MS" w:hAnsi="Trebuchet MS"/>
+                <w:sz w:val="18"/>
+                <w:szCs w:val="18"/>
+              </w:rPr>
+              <w:t>8</w:t>
             </w:r>
           </w:p>
         </w:tc>
@@ -45895,7 +45886,7 @@
               <w:sz w:val="18"/>
               <w:szCs w:val="18"/>
             </w:rPr>
-            <w:t>5-64</w:t>
+            <w:t>3-54</w:t>
           </w:r>
           <w:r>
             <w:rPr>
@@ -55998,15 +55989,6 @@
 </file>
 
 <file path=customXml/item1.xml><?xml version="1.0" encoding="utf-8"?>
-<?mso-contentType ?>
-<FormTemplates xmlns="http://schemas.microsoft.com/sharepoint/v3/contenttype/forms">
-  <Display>DocumentLibraryForm</Display>
-  <Edit>DocumentLibraryForm</Edit>
-  <New>DocumentLibraryForm</New>
-</FormTemplates>
-</file>
-
-<file path=customXml/item2.xml><?xml version="1.0" encoding="utf-8"?>
 <ct:contentTypeSchema xmlns:ct="http://schemas.microsoft.com/office/2006/metadata/contentType" xmlns:ma="http://schemas.microsoft.com/office/2006/metadata/properties/metaAttributes" ct:_="" ma:_="" ma:contentTypeName="Document" ma:contentTypeID="0x010100E17E19C23DF80D47838BC193891B870D" ma:contentTypeVersion="2" ma:contentTypeDescription="Create a new document." ma:contentTypeScope="" ma:versionID="46fb3669fff36a9bc39301df11446270">
   <xsd:schema xmlns:xsd="http://www.w3.org/2001/XMLSchema" xmlns:xs="http://www.w3.org/2001/XMLSchema" xmlns:p="http://schemas.microsoft.com/office/2006/metadata/properties" xmlns:ns2="41dbd0cf-c47a-4cea-8dfa-c6db00955148" targetNamespace="http://schemas.microsoft.com/office/2006/metadata/properties" ma:root="true" ma:fieldsID="63b341257e95fb87135375bd264c3350" ns2:_="">
     <xsd:import namespace="41dbd0cf-c47a-4cea-8dfa-c6db00955148"/>
@@ -56154,7 +56136,7 @@
 </ct:contentTypeSchema>
 </file>
 
-<file path=customXml/item3.xml><?xml version="1.0" encoding="utf-8"?>
+<file path=customXml/item2.xml><?xml version="1.0" encoding="utf-8"?>
 <p:properties xmlns:p="http://schemas.microsoft.com/office/2006/metadata/properties" xmlns:xsi="http://www.w3.org/2001/XMLSchema-instance" xmlns:pc="http://schemas.microsoft.com/office/infopath/2007/PartnerControls">
   <documentManagement>
     <SharedWithUsers xmlns="41dbd0cf-c47a-4cea-8dfa-c6db00955148">
@@ -56166,6 +56148,15 @@
     </SharedWithUsers>
   </documentManagement>
 </p:properties>
+</file>
+
+<file path=customXml/item3.xml><?xml version="1.0" encoding="utf-8"?>
+<?mso-contentType ?>
+<FormTemplates xmlns="http://schemas.microsoft.com/sharepoint/v3/contenttype/forms">
+  <Display>DocumentLibraryForm</Display>
+  <Edit>DocumentLibraryForm</Edit>
+  <New>DocumentLibraryForm</New>
+</FormTemplates>
 </file>
 
 <file path=customXml/item4.xml><?xml version="1.0" encoding="utf-8"?>
@@ -56185,14 +56176,6 @@
 </file>
 
 <file path=customXml/itemProps1.xml><?xml version="1.0" encoding="utf-8"?>
-<ds:datastoreItem xmlns:ds="http://schemas.openxmlformats.org/officeDocument/2006/customXml" ds:itemID="{960A9E0B-DD7F-41E7-B2ED-D9EFFDCF3922}">
-  <ds:schemaRefs>
-    <ds:schemaRef ds:uri="http://schemas.microsoft.com/sharepoint/v3/contenttype/forms"/>
-  </ds:schemaRefs>
-</ds:datastoreItem>
-</file>
-
-<file path=customXml/itemProps2.xml><?xml version="1.0" encoding="utf-8"?>
 <ds:datastoreItem xmlns:ds="http://schemas.openxmlformats.org/officeDocument/2006/customXml" ds:itemID="{928F8727-219B-48C8-A173-AFA73A23C8BF}">
   <ds:schemaRefs>
     <ds:schemaRef ds:uri="http://schemas.microsoft.com/office/2006/metadata/contentType"/>
@@ -56210,7 +56193,7 @@
 </ds:datastoreItem>
 </file>
 
-<file path=customXml/itemProps3.xml><?xml version="1.0" encoding="utf-8"?>
+<file path=customXml/itemProps2.xml><?xml version="1.0" encoding="utf-8"?>
 <ds:datastoreItem xmlns:ds="http://schemas.openxmlformats.org/officeDocument/2006/customXml" ds:itemID="{8CFDDC84-7FA7-42A7-8E98-244151350234}">
   <ds:schemaRefs>
     <ds:schemaRef ds:uri="http://schemas.microsoft.com/office/2006/metadata/properties"/>
@@ -56220,8 +56203,16 @@
 </ds:datastoreItem>
 </file>
 
+<file path=customXml/itemProps3.xml><?xml version="1.0" encoding="utf-8"?>
+<ds:datastoreItem xmlns:ds="http://schemas.openxmlformats.org/officeDocument/2006/customXml" ds:itemID="{960A9E0B-DD7F-41E7-B2ED-D9EFFDCF3922}">
+  <ds:schemaRefs>
+    <ds:schemaRef ds:uri="http://schemas.microsoft.com/sharepoint/v3/contenttype/forms"/>
+  </ds:schemaRefs>
+</ds:datastoreItem>
+</file>
+
 <file path=customXml/itemProps4.xml><?xml version="1.0" encoding="utf-8"?>
-<ds:datastoreItem xmlns:ds="http://schemas.openxmlformats.org/officeDocument/2006/customXml" ds:itemID="{26C0DADA-A68B-4D54-8CFA-EC59DF841F22}">
+<ds:datastoreItem xmlns:ds="http://schemas.openxmlformats.org/officeDocument/2006/customXml" ds:itemID="{C80A9EF3-8A78-481B-82BC-02FB244B05D8}">
   <ds:schemaRefs>
     <ds:schemaRef ds:uri="http://schemas.openxmlformats.org/officeDocument/2006/bibliography"/>
   </ds:schemaRefs>
@@ -56229,7 +56220,7 @@
 </file>
 
 <file path=customXml/itemProps5.xml><?xml version="1.0" encoding="utf-8"?>
-<ds:datastoreItem xmlns:ds="http://schemas.openxmlformats.org/officeDocument/2006/customXml" ds:itemID="{F835B3C2-2294-4330-BDFB-B4B4ECE7F550}">
+<ds:datastoreItem xmlns:ds="http://schemas.openxmlformats.org/officeDocument/2006/customXml" ds:itemID="{061E3614-CC44-4E7E-8E3F-132932166055}">
   <ds:schemaRefs>
     <ds:schemaRef ds:uri="http://schemas.openxmlformats.org/officeDocument/2006/bibliography"/>
   </ds:schemaRefs>
@@ -56237,7 +56228,7 @@
 </file>
 
 <file path=customXml/itemProps6.xml><?xml version="1.0" encoding="utf-8"?>
-<ds:datastoreItem xmlns:ds="http://schemas.openxmlformats.org/officeDocument/2006/customXml" ds:itemID="{9EA73A13-12E3-4F52-BBB4-6B4F5E8AAF46}">
+<ds:datastoreItem xmlns:ds="http://schemas.openxmlformats.org/officeDocument/2006/customXml" ds:itemID="{B1DD860C-EEA8-40B1-8F18-D564F7B58485}">
   <ds:schemaRefs>
     <ds:schemaRef ds:uri="http://schemas.openxmlformats.org/officeDocument/2006/bibliography"/>
   </ds:schemaRefs>
@@ -56245,7 +56236,7 @@
 </file>
 
 <file path=customXml/itemProps7.xml><?xml version="1.0" encoding="utf-8"?>
-<ds:datastoreItem xmlns:ds="http://schemas.openxmlformats.org/officeDocument/2006/customXml" ds:itemID="{C94A7E17-6B6C-485A-A044-F7DEDC93AB62}">
+<ds:datastoreItem xmlns:ds="http://schemas.openxmlformats.org/officeDocument/2006/customXml" ds:itemID="{7A34270C-7E27-42A1-BCFA-C41CD1CBE717}">
   <ds:schemaRefs>
     <ds:schemaRef ds:uri="http://schemas.openxmlformats.org/officeDocument/2006/bibliography"/>
   </ds:schemaRefs>

</xml_diff>